<commit_message>
bpmn core sets along with docs
</commit_message>
<xml_diff>
--- a/BPMN-Flowable.docx
+++ b/BPMN-Flowable.docx
@@ -1,15 +1,10 @@
 
 <file path=word/document.xml><?xml version="1.0" encoding="utf-8"?>
-<w:document xmlns:wpc="http://schemas.microsoft.com/office/word/2010/wordprocessingCanvas" xmlns:cx="http://schemas.microsoft.com/office/drawing/2014/chartex" xmlns:cx1="http://schemas.microsoft.com/office/drawing/2015/9/8/chartex" xmlns:cx2="http://schemas.microsoft.com/office/drawing/2015/10/21/chartex" xmlns:cx3="http://schemas.microsoft.com/office/drawing/2016/5/9/chartex" xmlns:cx4="http://schemas.microsoft.com/office/drawing/2016/5/10/chartex" xmlns:cx5="http://schemas.microsoft.com/office/drawing/2016/5/11/chartex" xmlns:cx6="http://schemas.microsoft.com/office/drawing/2016/5/12/chartex" xmlns:cx7="http://schemas.microsoft.com/office/drawing/2016/5/13/chartex" xmlns:cx8="http://schemas.microsoft.com/office/drawing/2016/5/14/chartex" xmlns:mc="http://schemas.openxmlformats.org/markup-compatibility/2006" xmlns:aink="http://schemas.microsoft.com/office/drawing/2016/ink" xmlns:am3d="http://schemas.microsoft.com/office/drawing/2017/model3d" xmlns:o="urn:schemas-microsoft-com:office:office" xmlns:r="http://schemas.openxmlformats.org/officeDocument/2006/relationships" xmlns:m="http://schemas.openxmlformats.org/officeDocument/2006/math" xmlns:v="urn:schemas-microsoft-com:vml" xmlns:wp14="http://schemas.microsoft.com/office/word/2010/wordprocessingDrawing" xmlns:wp="http://schemas.openxmlformats.org/drawingml/2006/wordprocessingDrawing" xmlns:w10="urn:schemas-microsoft-com:office:word" xmlns:w="http://schemas.openxmlformats.org/wordprocessingml/2006/main" xmlns:w14="http://schemas.microsoft.com/office/word/2010/wordml" xmlns:w15="http://schemas.microsoft.com/office/word/2012/wordml" xmlns:w16cex="http://schemas.microsoft.com/office/word/2018/wordml/cex" xmlns:w16cid="http://schemas.microsoft.com/office/word/2016/wordml/cid" xmlns:w16="http://schemas.microsoft.com/office/word/2018/wordml" xmlns:w16sdtdh="http://schemas.microsoft.com/office/word/2020/wordml/sdtdatahash" xmlns:w16se="http://schemas.microsoft.com/office/word/2015/wordml/symex" xmlns:wpg="http://schemas.microsoft.com/office/word/2010/wordprocessingGroup" xmlns:wpi="http://schemas.microsoft.com/office/word/2010/wordprocessingInk" xmlns:wne="http://schemas.microsoft.com/office/word/2006/wordml" xmlns:wps="http://schemas.microsoft.com/office/word/2010/wordprocessingShape" mc:Ignorable="w14 w15 w16se w16cid w16 w16cex w16sdtdh wp14">
+<w:document xmlns:wpc="http://schemas.microsoft.com/office/word/2010/wordprocessingCanvas" xmlns:cx="http://schemas.microsoft.com/office/drawing/2014/chartex" xmlns:cx1="http://schemas.microsoft.com/office/drawing/2015/9/8/chartex" xmlns:cx2="http://schemas.microsoft.com/office/drawing/2015/10/21/chartex" xmlns:cx3="http://schemas.microsoft.com/office/drawing/2016/5/9/chartex" xmlns:cx4="http://schemas.microsoft.com/office/drawing/2016/5/10/chartex" xmlns:cx5="http://schemas.microsoft.com/office/drawing/2016/5/11/chartex" xmlns:cx6="http://schemas.microsoft.com/office/drawing/2016/5/12/chartex" xmlns:cx7="http://schemas.microsoft.com/office/drawing/2016/5/13/chartex" xmlns:cx8="http://schemas.microsoft.com/office/drawing/2016/5/14/chartex" xmlns:mc="http://schemas.openxmlformats.org/markup-compatibility/2006" xmlns:aink="http://schemas.microsoft.com/office/drawing/2016/ink" xmlns:am3d="http://schemas.microsoft.com/office/drawing/2017/model3d" xmlns:o="urn:schemas-microsoft-com:office:office" xmlns:oel="http://schemas.microsoft.com/office/2019/extlst" xmlns:r="http://schemas.openxmlformats.org/officeDocument/2006/relationships" xmlns:m="http://schemas.openxmlformats.org/officeDocument/2006/math" xmlns:v="urn:schemas-microsoft-com:vml" xmlns:wp14="http://schemas.microsoft.com/office/word/2010/wordprocessingDrawing" xmlns:wp="http://schemas.openxmlformats.org/drawingml/2006/wordprocessingDrawing" xmlns:w10="urn:schemas-microsoft-com:office:word" xmlns:w="http://schemas.openxmlformats.org/wordprocessingml/2006/main" xmlns:w14="http://schemas.microsoft.com/office/word/2010/wordml" xmlns:w15="http://schemas.microsoft.com/office/word/2012/wordml" xmlns:w16cex="http://schemas.microsoft.com/office/word/2018/wordml/cex" xmlns:w16cid="http://schemas.microsoft.com/office/word/2016/wordml/cid" xmlns:w16="http://schemas.microsoft.com/office/word/2018/wordml" xmlns:w16du="http://schemas.microsoft.com/office/word/2023/wordml/word16du" xmlns:w16sdtdh="http://schemas.microsoft.com/office/word/2020/wordml/sdtdatahash" xmlns:w16se="http://schemas.microsoft.com/office/word/2015/wordml/symex" xmlns:wpg="http://schemas.microsoft.com/office/word/2010/wordprocessingGroup" xmlns:wpi="http://schemas.microsoft.com/office/word/2010/wordprocessingInk" xmlns:wne="http://schemas.microsoft.com/office/word/2006/wordml" xmlns:wps="http://schemas.microsoft.com/office/word/2010/wordprocessingShape" mc:Ignorable="w14 w15 w16se w16cid w16 w16cex w16sdtdh wp14">
   <w:body>
     <w:p>
-      <w:proofErr w:type="gramStart"/>
-      <w:r>
-        <w:t>BPMN(</w:t>
-      </w:r>
-      <w:proofErr w:type="gramEnd"/>
-      <w:r>
-        <w:t xml:space="preserve">Business Process Modeling Notation) : </w:t>
+      <w:r>
+        <w:t xml:space="preserve">BPMN(Business Process Modeling Notation) : </w:t>
       </w:r>
     </w:p>
     <w:p>
@@ -81,91 +76,21 @@
         <w:rPr>
           <w:rFonts w:cstheme="minorHAnsi"/>
         </w:rPr>
-        <w:t xml:space="preserve">    &lt;</w:t>
-      </w:r>
-      <w:proofErr w:type="spellStart"/>
-      <w:r>
+        <w:t xml:space="preserve">    &lt;groupId&gt;org.flowable&lt;/groupId&gt;</w:t>
+      </w:r>
+    </w:p>
+    <w:p>
+      <w:pPr>
+        <w:pStyle w:val="ListParagraph"/>
         <w:rPr>
           <w:rFonts w:cstheme="minorHAnsi"/>
         </w:rPr>
-        <w:t>groupId</w:t>
-      </w:r>
-      <w:proofErr w:type="spellEnd"/>
+      </w:pPr>
       <w:r>
         <w:rPr>
           <w:rFonts w:cstheme="minorHAnsi"/>
         </w:rPr>
-        <w:t>&gt;</w:t>
-      </w:r>
-      <w:proofErr w:type="spellStart"/>
-      <w:r>
-        <w:rPr>
-          <w:rFonts w:cstheme="minorHAnsi"/>
-        </w:rPr>
-        <w:t>org.flowable</w:t>
-      </w:r>
-      <w:proofErr w:type="spellEnd"/>
-      <w:r>
-        <w:rPr>
-          <w:rFonts w:cstheme="minorHAnsi"/>
-        </w:rPr>
-        <w:t>&lt;/</w:t>
-      </w:r>
-      <w:proofErr w:type="spellStart"/>
-      <w:r>
-        <w:rPr>
-          <w:rFonts w:cstheme="minorHAnsi"/>
-        </w:rPr>
-        <w:t>groupId</w:t>
-      </w:r>
-      <w:proofErr w:type="spellEnd"/>
-      <w:r>
-        <w:rPr>
-          <w:rFonts w:cstheme="minorHAnsi"/>
-        </w:rPr>
-        <w:t>&gt;</w:t>
-      </w:r>
-    </w:p>
-    <w:p>
-      <w:pPr>
-        <w:pStyle w:val="ListParagraph"/>
-        <w:rPr>
-          <w:rFonts w:cstheme="minorHAnsi"/>
-        </w:rPr>
-      </w:pPr>
-      <w:r>
-        <w:rPr>
-          <w:rFonts w:cstheme="minorHAnsi"/>
-        </w:rPr>
-        <w:t xml:space="preserve">    &lt;</w:t>
-      </w:r>
-      <w:proofErr w:type="spellStart"/>
-      <w:r>
-        <w:rPr>
-          <w:rFonts w:cstheme="minorHAnsi"/>
-        </w:rPr>
-        <w:t>artifactId</w:t>
-      </w:r>
-      <w:proofErr w:type="spellEnd"/>
-      <w:r>
-        <w:rPr>
-          <w:rFonts w:cstheme="minorHAnsi"/>
-        </w:rPr>
-        <w:t>&gt;flowable-engine&lt;/</w:t>
-      </w:r>
-      <w:proofErr w:type="spellStart"/>
-      <w:r>
-        <w:rPr>
-          <w:rFonts w:cstheme="minorHAnsi"/>
-        </w:rPr>
-        <w:t>artifactId</w:t>
-      </w:r>
-      <w:proofErr w:type="spellEnd"/>
-      <w:r>
-        <w:rPr>
-          <w:rFonts w:cstheme="minorHAnsi"/>
-        </w:rPr>
-        <w:t>&gt;</w:t>
+        <w:t xml:space="preserve">    &lt;artifactId&gt;flowable-engine&lt;/artifactId&gt;</w:t>
       </w:r>
     </w:p>
     <w:p>
@@ -253,21 +178,7 @@
         <w:rPr>
           <w:rFonts w:asciiTheme="majorHAnsi" w:hAnsiTheme="majorHAnsi" w:cstheme="majorHAnsi"/>
         </w:rPr>
-        <w:t xml:space="preserve">rectangle – user task. User </w:t>
-      </w:r>
-      <w:proofErr w:type="gramStart"/>
-      <w:r>
-        <w:rPr>
-          <w:rFonts w:asciiTheme="majorHAnsi" w:hAnsiTheme="majorHAnsi" w:cstheme="majorHAnsi"/>
-        </w:rPr>
-        <w:t>has to</w:t>
-      </w:r>
-      <w:proofErr w:type="gramEnd"/>
-      <w:r>
-        <w:rPr>
-          <w:rFonts w:asciiTheme="majorHAnsi" w:hAnsiTheme="majorHAnsi" w:cstheme="majorHAnsi"/>
-        </w:rPr>
-        <w:t xml:space="preserve"> perform.</w:t>
+        <w:t>rectangle – user task. User has to perform.</w:t>
       </w:r>
     </w:p>
     <w:p>
@@ -299,49 +210,7 @@
         <w:rPr>
           <w:rFonts w:asciiTheme="majorHAnsi" w:hAnsiTheme="majorHAnsi" w:cstheme="majorHAnsi"/>
         </w:rPr>
-        <w:t xml:space="preserve">Instantiate the instance of </w:t>
-      </w:r>
-      <w:proofErr w:type="spellStart"/>
-      <w:r>
-        <w:rPr>
-          <w:rFonts w:asciiTheme="majorHAnsi" w:hAnsiTheme="majorHAnsi" w:cstheme="majorHAnsi"/>
-        </w:rPr>
-        <w:t>ProcessEngine</w:t>
-      </w:r>
-      <w:proofErr w:type="spellEnd"/>
-      <w:r>
-        <w:rPr>
-          <w:rFonts w:asciiTheme="majorHAnsi" w:hAnsiTheme="majorHAnsi" w:cstheme="majorHAnsi"/>
-        </w:rPr>
-        <w:t xml:space="preserve"> via </w:t>
-      </w:r>
-      <w:proofErr w:type="spellStart"/>
-      <w:r>
-        <w:rPr>
-          <w:rFonts w:asciiTheme="majorHAnsi" w:hAnsiTheme="majorHAnsi" w:cstheme="majorHAnsi"/>
-        </w:rPr>
-        <w:t>Programatically</w:t>
-      </w:r>
-      <w:proofErr w:type="spellEnd"/>
-      <w:r>
-        <w:rPr>
-          <w:rFonts w:asciiTheme="majorHAnsi" w:hAnsiTheme="majorHAnsi" w:cstheme="majorHAnsi"/>
-        </w:rPr>
-        <w:t xml:space="preserve"> Using </w:t>
-      </w:r>
-      <w:proofErr w:type="spellStart"/>
-      <w:r>
-        <w:rPr>
-          <w:rFonts w:asciiTheme="majorHAnsi" w:hAnsiTheme="majorHAnsi" w:cstheme="majorHAnsi"/>
-        </w:rPr>
-        <w:t>ProcessEngineConfiguration</w:t>
-      </w:r>
-      <w:proofErr w:type="spellEnd"/>
-      <w:r>
-        <w:rPr>
-          <w:rFonts w:asciiTheme="majorHAnsi" w:hAnsiTheme="majorHAnsi" w:cstheme="majorHAnsi"/>
-        </w:rPr>
-        <w:t>.</w:t>
+        <w:t>Instantiate the instance of ProcessEngine via Programatically Using ProcessEngineConfiguration.</w:t>
       </w:r>
     </w:p>
     <w:p>
@@ -355,14 +224,1203 @@
           <w:rFonts w:asciiTheme="majorHAnsi" w:hAnsiTheme="majorHAnsi" w:cstheme="majorHAnsi"/>
         </w:rPr>
       </w:pPr>
+      <w:r>
+        <w:rPr>
+          <w:rFonts w:asciiTheme="majorHAnsi" w:hAnsiTheme="majorHAnsi" w:cstheme="majorHAnsi"/>
+        </w:rPr>
+        <w:t>Provide the process variable to perform the process, in this case we take variables using scanner class</w:t>
+      </w:r>
+      <w:r>
+        <w:rPr>
+          <w:rFonts w:asciiTheme="majorHAnsi" w:hAnsiTheme="majorHAnsi" w:cstheme="majorHAnsi"/>
+        </w:rPr>
+        <w:t>. But in reality we will get these variables using form submission of via rest call/ api call.</w:t>
+      </w:r>
+    </w:p>
+    <w:p>
+      <w:pPr>
+        <w:shd w:val="clear" w:color="auto" w:fill="FFFFFF"/>
+        <w:spacing w:after="0" w:line="240" w:lineRule="auto"/>
+        <w:rPr>
+          <w:rFonts w:ascii="Arial" w:eastAsia="Times New Roman" w:hAnsi="Arial" w:cs="Arial"/>
+          <w:color w:val="222222"/>
+          <w:sz w:val="24"/>
+          <w:szCs w:val="24"/>
+        </w:rPr>
+      </w:pPr>
+      <w:r>
+        <w:rPr>
+          <w:rFonts w:ascii="Calibri Light" w:eastAsia="Times New Roman" w:hAnsi="Calibri Light" w:cs="Calibri Light"/>
+          <w:color w:val="222222"/>
+          <w:sz w:val="24"/>
+          <w:szCs w:val="24"/>
+        </w:rPr>
+        <w:t>+++++++++++++++++++++++++++++++++++++++++++++++++++++++++++++++++++++++++++++++++++++</w:t>
+      </w:r>
+    </w:p>
+    <w:p>
+      <w:pPr>
+        <w:shd w:val="clear" w:color="auto" w:fill="FFFFFF"/>
+        <w:spacing w:after="0" w:line="240" w:lineRule="auto"/>
+        <w:rPr>
+          <w:rFonts w:ascii="Arial" w:eastAsia="Times New Roman" w:hAnsi="Arial" w:cs="Arial"/>
+          <w:color w:val="222222"/>
+          <w:sz w:val="24"/>
+          <w:szCs w:val="24"/>
+        </w:rPr>
+      </w:pPr>
+      <w:r>
+        <w:rPr>
+          <w:rFonts w:ascii="Calibri Light" w:eastAsia="Times New Roman" w:hAnsi="Calibri Light" w:cs="Calibri Light"/>
+          <w:b/>
+          <w:bCs/>
+          <w:color w:val="222222"/>
+          <w:sz w:val="28"/>
+          <w:szCs w:val="28"/>
+        </w:rPr>
+        <w:t>Pools and Lanes:</w:t>
+      </w:r>
+    </w:p>
+    <w:p>
+      <w:pPr>
+        <w:shd w:val="clear" w:color="auto" w:fill="FFFFFF"/>
+        <w:spacing w:after="0" w:line="240" w:lineRule="auto"/>
+        <w:rPr>
+          <w:rFonts w:ascii="Arial" w:eastAsia="Times New Roman" w:hAnsi="Arial" w:cs="Arial"/>
+          <w:color w:val="222222"/>
+          <w:sz w:val="24"/>
+          <w:szCs w:val="24"/>
+        </w:rPr>
+      </w:pPr>
+      <w:r>
+        <w:rPr>
+          <w:rFonts w:ascii="Calibri Light" w:eastAsia="Times New Roman" w:hAnsi="Calibri Light" w:cs="Calibri Light"/>
+          <w:color w:val="222222"/>
+          <w:sz w:val="24"/>
+          <w:szCs w:val="24"/>
+        </w:rPr>
+        <w:t>Pools:</w:t>
+      </w:r>
+    </w:p>
+    <w:p>
+      <w:pPr>
+        <w:numPr>
+          <w:ilvl w:val="0"/>
+          <w:numId w:val="2"/>
+        </w:numPr>
+        <w:shd w:val="clear" w:color="auto" w:fill="FFFFFF"/>
+        <w:spacing w:after="0" w:line="231" w:lineRule="atLeast"/>
+        <w:rPr>
+          <w:rFonts w:ascii="Calibri" w:eastAsia="Times New Roman" w:hAnsi="Calibri" w:cs="Calibri"/>
+          <w:color w:val="222222"/>
+        </w:rPr>
+      </w:pPr>
+      <w:r>
+        <w:rPr>
+          <w:rFonts w:ascii="Calibri Light" w:eastAsia="Times New Roman" w:hAnsi="Calibri Light" w:cs="Calibri Light"/>
+          <w:color w:val="222222"/>
+          <w:sz w:val="24"/>
+          <w:szCs w:val="24"/>
+        </w:rPr>
+        <w:t>Each Pool can contain a maximum of one process.</w:t>
+      </w:r>
+    </w:p>
+    <w:p>
+      <w:pPr>
+        <w:numPr>
+          <w:ilvl w:val="0"/>
+          <w:numId w:val="2"/>
+        </w:numPr>
+        <w:shd w:val="clear" w:color="auto" w:fill="FFFFFF"/>
+        <w:spacing w:line="231" w:lineRule="atLeast"/>
+        <w:rPr>
+          <w:rFonts w:ascii="Calibri" w:eastAsia="Times New Roman" w:hAnsi="Calibri" w:cs="Calibri"/>
+          <w:color w:val="222222"/>
+        </w:rPr>
+      </w:pPr>
+      <w:r>
+        <w:rPr>
+          <w:rFonts w:ascii="Calibri Light" w:eastAsia="Times New Roman" w:hAnsi="Calibri Light" w:cs="Calibri Light"/>
+          <w:color w:val="222222"/>
+          <w:sz w:val="24"/>
+          <w:szCs w:val="24"/>
+        </w:rPr>
+        <w:t>Pools represent: Companies, Customer or departments</w:t>
+      </w:r>
+    </w:p>
+    <w:p>
+      <w:pPr>
+        <w:shd w:val="clear" w:color="auto" w:fill="FFFFFF"/>
+        <w:spacing w:after="0" w:line="240" w:lineRule="auto"/>
+        <w:rPr>
+          <w:rFonts w:ascii="Arial" w:eastAsia="Times New Roman" w:hAnsi="Arial" w:cs="Arial"/>
+          <w:color w:val="222222"/>
+          <w:sz w:val="24"/>
+          <w:szCs w:val="24"/>
+        </w:rPr>
+      </w:pPr>
+      <w:r>
+        <w:rPr>
+          <w:rFonts w:ascii="Calibri Light" w:eastAsia="Times New Roman" w:hAnsi="Calibri Light" w:cs="Calibri Light"/>
+          <w:color w:val="222222"/>
+          <w:sz w:val="24"/>
+          <w:szCs w:val="24"/>
+        </w:rPr>
+        <w:t>Lanes:  Each lane represents one parallel of the process and shows both the exact tasks and responsibilities each department has. And the interplay between them.</w:t>
+      </w:r>
+    </w:p>
+    <w:p>
+      <w:pPr>
+        <w:shd w:val="clear" w:color="auto" w:fill="FFFFFF"/>
+        <w:spacing w:after="0" w:line="240" w:lineRule="auto"/>
+        <w:rPr>
+          <w:rFonts w:ascii="Arial" w:eastAsia="Times New Roman" w:hAnsi="Arial" w:cs="Arial"/>
+          <w:color w:val="222222"/>
+          <w:sz w:val="24"/>
+          <w:szCs w:val="24"/>
+        </w:rPr>
+      </w:pPr>
+      <w:r>
+        <w:rPr>
+          <w:rFonts w:ascii="Calibri Light" w:eastAsia="Times New Roman" w:hAnsi="Calibri Light" w:cs="Calibri Light"/>
+          <w:b/>
+          <w:bCs/>
+          <w:color w:val="222222"/>
+          <w:sz w:val="28"/>
+          <w:szCs w:val="28"/>
+        </w:rPr>
+        <w:t>Understanding basic notations:</w:t>
+      </w:r>
+    </w:p>
+    <w:p>
+      <w:pPr>
+        <w:numPr>
+          <w:ilvl w:val="0"/>
+          <w:numId w:val="3"/>
+        </w:numPr>
+        <w:shd w:val="clear" w:color="auto" w:fill="FFFFFF"/>
+        <w:spacing w:after="0" w:line="231" w:lineRule="atLeast"/>
+        <w:rPr>
+          <w:rFonts w:ascii="Calibri" w:eastAsia="Times New Roman" w:hAnsi="Calibri" w:cs="Calibri"/>
+          <w:color w:val="222222"/>
+        </w:rPr>
+      </w:pPr>
+      <w:r>
+        <w:rPr>
+          <w:rFonts w:ascii="Calibri Light" w:eastAsia="Times New Roman" w:hAnsi="Calibri Light" w:cs="Calibri Light"/>
+          <w:color w:val="222222"/>
+          <w:sz w:val="24"/>
+          <w:szCs w:val="24"/>
+        </w:rPr>
+        <w:t>Rectangle: Rectangle depicts Activity/Task is work that is performed with in business process.</w:t>
+      </w:r>
+    </w:p>
+    <w:p>
+      <w:pPr>
+        <w:numPr>
+          <w:ilvl w:val="0"/>
+          <w:numId w:val="3"/>
+        </w:numPr>
+        <w:shd w:val="clear" w:color="auto" w:fill="FFFFFF"/>
+        <w:spacing w:after="0" w:line="231" w:lineRule="atLeast"/>
+        <w:rPr>
+          <w:rFonts w:ascii="Calibri" w:eastAsia="Times New Roman" w:hAnsi="Calibri" w:cs="Calibri"/>
+          <w:color w:val="222222"/>
+        </w:rPr>
+      </w:pPr>
+      <w:r>
+        <w:rPr>
+          <w:rFonts w:ascii="Calibri Light" w:eastAsia="Times New Roman" w:hAnsi="Calibri Light" w:cs="Calibri Light"/>
+          <w:color w:val="222222"/>
+          <w:sz w:val="24"/>
+          <w:szCs w:val="24"/>
+        </w:rPr>
+        <w:t>Circle: Event is something that happens during course of Process.</w:t>
+      </w:r>
+    </w:p>
+    <w:p>
+      <w:pPr>
+        <w:numPr>
+          <w:ilvl w:val="0"/>
+          <w:numId w:val="3"/>
+        </w:numPr>
+        <w:shd w:val="clear" w:color="auto" w:fill="FFFFFF"/>
+        <w:spacing w:after="0" w:line="231" w:lineRule="atLeast"/>
+        <w:rPr>
+          <w:rFonts w:ascii="Calibri" w:eastAsia="Times New Roman" w:hAnsi="Calibri" w:cs="Calibri"/>
+          <w:color w:val="222222"/>
+        </w:rPr>
+      </w:pPr>
+      <w:r>
+        <w:rPr>
+          <w:rFonts w:ascii="Calibri Light" w:eastAsia="Times New Roman" w:hAnsi="Calibri Light" w:cs="Calibri Light"/>
+          <w:color w:val="222222"/>
+          <w:sz w:val="24"/>
+          <w:szCs w:val="24"/>
+        </w:rPr>
+        <w:t>Diamond: Gateway is used to control divergence and convergence of Sequence Flows in a Process.</w:t>
+      </w:r>
+    </w:p>
+    <w:p>
+      <w:pPr>
+        <w:numPr>
+          <w:ilvl w:val="0"/>
+          <w:numId w:val="3"/>
+        </w:numPr>
+        <w:shd w:val="clear" w:color="auto" w:fill="FFFFFF"/>
+        <w:spacing w:after="0" w:line="231" w:lineRule="atLeast"/>
+        <w:rPr>
+          <w:rFonts w:ascii="Calibri" w:eastAsia="Times New Roman" w:hAnsi="Calibri" w:cs="Calibri"/>
+          <w:color w:val="222222"/>
+        </w:rPr>
+      </w:pPr>
+      <w:r>
+        <w:rPr>
+          <w:rFonts w:ascii="Calibri Light" w:eastAsia="Times New Roman" w:hAnsi="Calibri Light" w:cs="Calibri Light"/>
+          <w:color w:val="222222"/>
+          <w:sz w:val="24"/>
+          <w:szCs w:val="24"/>
+        </w:rPr>
+        <w:t>Arrow: Two major flow elements are core to BPM:</w:t>
+      </w:r>
+    </w:p>
+    <w:p>
+      <w:pPr>
+        <w:numPr>
+          <w:ilvl w:val="0"/>
+          <w:numId w:val="4"/>
+        </w:numPr>
+        <w:shd w:val="clear" w:color="auto" w:fill="FFFFFF"/>
+        <w:spacing w:line="231" w:lineRule="atLeast"/>
+        <w:ind w:left="1080"/>
+        <w:rPr>
+          <w:rFonts w:ascii="Calibri" w:eastAsia="Times New Roman" w:hAnsi="Calibri" w:cs="Calibri"/>
+          <w:color w:val="222222"/>
+        </w:rPr>
+      </w:pPr>
+      <w:r>
+        <w:rPr>
+          <w:rFonts w:ascii="Calibri Light" w:eastAsia="Times New Roman" w:hAnsi="Calibri Light" w:cs="Calibri Light"/>
+          <w:color w:val="222222"/>
+          <w:sz w:val="24"/>
+          <w:szCs w:val="24"/>
+        </w:rPr>
+        <w:t>A Sequence Flow is used to show the order that Activities will be performed in a process.</w:t>
+      </w:r>
+    </w:p>
+    <w:p>
+      <w:pPr>
+        <w:shd w:val="clear" w:color="auto" w:fill="FFFFFF"/>
+        <w:spacing w:after="0" w:line="240" w:lineRule="auto"/>
+        <w:rPr>
+          <w:rFonts w:ascii="Arial" w:eastAsia="Times New Roman" w:hAnsi="Arial" w:cs="Arial"/>
+          <w:color w:val="222222"/>
+          <w:sz w:val="24"/>
+          <w:szCs w:val="24"/>
+        </w:rPr>
+      </w:pPr>
+      <w:r>
+        <w:rPr>
+          <w:rFonts w:ascii="Calibri Light" w:eastAsia="Times New Roman" w:hAnsi="Calibri Light" w:cs="Calibri Light"/>
+          <w:color w:val="222222"/>
+          <w:sz w:val="24"/>
+          <w:szCs w:val="24"/>
+        </w:rPr>
+        <w:t>A Message Flow is used to show the flow of messages between two participants of a Process. Message Flow is used when different departments and organizations send information between each other.</w:t>
+      </w:r>
+    </w:p>
+    <w:p>
+      <w:pPr>
+        <w:shd w:val="clear" w:color="auto" w:fill="FFFFFF"/>
+        <w:spacing w:after="0" w:line="240" w:lineRule="auto"/>
+        <w:rPr>
+          <w:rFonts w:ascii="Arial" w:eastAsia="Times New Roman" w:hAnsi="Arial" w:cs="Arial"/>
+          <w:color w:val="222222"/>
+          <w:sz w:val="24"/>
+          <w:szCs w:val="24"/>
+        </w:rPr>
+      </w:pPr>
+      <w:r>
+        <w:rPr>
+          <w:rFonts w:ascii="Calibri Light" w:eastAsia="Times New Roman" w:hAnsi="Calibri Light" w:cs="Calibri Light"/>
+          <w:color w:val="222222"/>
+          <w:sz w:val="24"/>
+          <w:szCs w:val="24"/>
+        </w:rPr>
+        <w:lastRenderedPageBreak/>
+        <w:t>++++++++++++++++++++++++++++++++++++++++++++++++++++++++++++++++++++++++++++++</w:t>
+      </w:r>
+    </w:p>
+    <w:p>
+      <w:pPr>
+        <w:shd w:val="clear" w:color="auto" w:fill="FFFFFF"/>
+        <w:spacing w:after="0" w:line="240" w:lineRule="auto"/>
+        <w:rPr>
+          <w:rFonts w:ascii="Arial" w:eastAsia="Times New Roman" w:hAnsi="Arial" w:cs="Arial"/>
+          <w:color w:val="222222"/>
+          <w:sz w:val="24"/>
+          <w:szCs w:val="24"/>
+        </w:rPr>
+      </w:pPr>
+      <w:r>
+        <w:rPr>
+          <w:rFonts w:ascii="Calibri Light" w:eastAsia="Times New Roman" w:hAnsi="Calibri Light" w:cs="Calibri Light"/>
+          <w:b/>
+          <w:bCs/>
+          <w:color w:val="222222"/>
+          <w:sz w:val="28"/>
+          <w:szCs w:val="28"/>
+        </w:rPr>
+        <w:t>Steps to create Process Mapping Path:</w:t>
+      </w:r>
+    </w:p>
+    <w:p>
+      <w:pPr>
+        <w:numPr>
+          <w:ilvl w:val="0"/>
+          <w:numId w:val="5"/>
+        </w:numPr>
+        <w:shd w:val="clear" w:color="auto" w:fill="FFFFFF"/>
+        <w:spacing w:after="0" w:line="231" w:lineRule="atLeast"/>
+        <w:rPr>
+          <w:rFonts w:ascii="Calibri" w:eastAsia="Times New Roman" w:hAnsi="Calibri" w:cs="Calibri"/>
+          <w:color w:val="222222"/>
+        </w:rPr>
+      </w:pPr>
+      <w:r>
+        <w:rPr>
+          <w:rFonts w:ascii="Calibri Light" w:eastAsia="Times New Roman" w:hAnsi="Calibri Light" w:cs="Calibri Light"/>
+          <w:color w:val="222222"/>
+          <w:sz w:val="24"/>
+          <w:szCs w:val="24"/>
+        </w:rPr>
+        <w:t>Always map happy path first.</w:t>
+      </w:r>
+    </w:p>
+    <w:p>
+      <w:pPr>
+        <w:numPr>
+          <w:ilvl w:val="0"/>
+          <w:numId w:val="5"/>
+        </w:numPr>
+        <w:shd w:val="clear" w:color="auto" w:fill="FFFFFF"/>
+        <w:spacing w:line="231" w:lineRule="atLeast"/>
+        <w:rPr>
+          <w:rFonts w:ascii="Calibri" w:eastAsia="Times New Roman" w:hAnsi="Calibri" w:cs="Calibri"/>
+          <w:color w:val="222222"/>
+        </w:rPr>
+      </w:pPr>
+      <w:r>
+        <w:rPr>
+          <w:rFonts w:ascii="Calibri Light" w:eastAsia="Times New Roman" w:hAnsi="Calibri Light" w:cs="Calibri Light"/>
+          <w:color w:val="222222"/>
+          <w:sz w:val="24"/>
+          <w:szCs w:val="24"/>
+        </w:rPr>
+        <w:t>Create Pool and lanes as required in process.</w:t>
+      </w:r>
+    </w:p>
+    <w:p>
+      <w:pPr>
+        <w:shd w:val="clear" w:color="auto" w:fill="FFFFFF"/>
+        <w:spacing w:after="0" w:line="240" w:lineRule="auto"/>
+        <w:rPr>
+          <w:rFonts w:ascii="Arial" w:eastAsia="Times New Roman" w:hAnsi="Arial" w:cs="Arial"/>
+          <w:color w:val="222222"/>
+          <w:sz w:val="24"/>
+          <w:szCs w:val="24"/>
+        </w:rPr>
+      </w:pPr>
+      <w:r>
+        <w:rPr>
+          <w:rFonts w:ascii="Calibri Light" w:eastAsia="Times New Roman" w:hAnsi="Calibri Light" w:cs="Calibri Light"/>
+          <w:color w:val="222222"/>
+          <w:sz w:val="24"/>
+          <w:szCs w:val="24"/>
+        </w:rPr>
+        <w:t> </w:t>
+      </w:r>
+    </w:p>
+    <w:p>
+      <w:pPr>
+        <w:shd w:val="clear" w:color="auto" w:fill="FFFFFF"/>
+        <w:spacing w:after="0" w:line="240" w:lineRule="auto"/>
+        <w:rPr>
+          <w:rFonts w:ascii="Arial" w:eastAsia="Times New Roman" w:hAnsi="Arial" w:cs="Arial"/>
+          <w:color w:val="222222"/>
+          <w:sz w:val="24"/>
+          <w:szCs w:val="24"/>
+        </w:rPr>
+      </w:pPr>
+      <w:r>
+        <w:rPr>
+          <w:rFonts w:ascii="Calibri Light" w:eastAsia="Times New Roman" w:hAnsi="Calibri Light" w:cs="Calibri Light"/>
+          <w:color w:val="222222"/>
+          <w:sz w:val="24"/>
+          <w:szCs w:val="24"/>
+        </w:rPr>
+        <w:t>Video steps:</w:t>
+      </w:r>
+    </w:p>
+    <w:p>
+      <w:pPr>
+        <w:numPr>
+          <w:ilvl w:val="0"/>
+          <w:numId w:val="6"/>
+        </w:numPr>
+        <w:shd w:val="clear" w:color="auto" w:fill="FFFFFF"/>
+        <w:spacing w:after="0" w:line="231" w:lineRule="atLeast"/>
+        <w:rPr>
+          <w:rFonts w:ascii="Calibri" w:eastAsia="Times New Roman" w:hAnsi="Calibri" w:cs="Calibri"/>
+          <w:color w:val="222222"/>
+        </w:rPr>
+      </w:pPr>
+      <w:r>
+        <w:rPr>
+          <w:rFonts w:ascii="Calibri Light" w:eastAsia="Times New Roman" w:hAnsi="Calibri Light" w:cs="Calibri Light"/>
+          <w:color w:val="222222"/>
+          <w:sz w:val="24"/>
+          <w:szCs w:val="24"/>
+        </w:rPr>
+        <w:t>Install Java, Maven, Tomcat, and Flowable.</w:t>
+      </w:r>
+    </w:p>
+    <w:p>
+      <w:pPr>
+        <w:numPr>
+          <w:ilvl w:val="0"/>
+          <w:numId w:val="6"/>
+        </w:numPr>
+        <w:shd w:val="clear" w:color="auto" w:fill="FFFFFF"/>
+        <w:spacing w:after="0" w:line="231" w:lineRule="atLeast"/>
+        <w:rPr>
+          <w:rFonts w:ascii="Calibri" w:eastAsia="Times New Roman" w:hAnsi="Calibri" w:cs="Calibri"/>
+          <w:color w:val="222222"/>
+        </w:rPr>
+      </w:pPr>
+      <w:r>
+        <w:rPr>
+          <w:rFonts w:ascii="Calibri Light" w:eastAsia="Times New Roman" w:hAnsi="Calibri Light" w:cs="Calibri Light"/>
+          <w:color w:val="222222"/>
+          <w:sz w:val="24"/>
+          <w:szCs w:val="24"/>
+        </w:rPr>
+        <w:t>Flowable with green icon is open source, with red icon enterprise version</w:t>
+      </w:r>
+    </w:p>
+    <w:p>
+      <w:pPr>
+        <w:shd w:val="clear" w:color="auto" w:fill="FFFFFF"/>
+        <w:spacing w:line="231" w:lineRule="atLeast"/>
+        <w:ind w:left="720"/>
+        <w:rPr>
+          <w:rFonts w:ascii="Calibri" w:eastAsia="Times New Roman" w:hAnsi="Calibri" w:cs="Calibri"/>
+          <w:color w:val="222222"/>
+        </w:rPr>
+      </w:pPr>
+      <w:r>
+        <w:rPr>
+          <w:rFonts w:ascii="Calibri Light" w:eastAsia="Times New Roman" w:hAnsi="Calibri Light" w:cs="Calibri Light"/>
+          <w:color w:val="222222"/>
+          <w:sz w:val="24"/>
+          <w:szCs w:val="24"/>
+        </w:rPr>
+        <w:t>Enterprise comes with inbuild Tomcat, whereas Open source Flowable comes without Tomcat we need to externally setup Tomcat for Open source Flowable .</w:t>
+      </w:r>
+    </w:p>
+    <w:p>
+      <w:pPr>
+        <w:shd w:val="clear" w:color="auto" w:fill="FFFFFF"/>
+        <w:spacing w:after="0" w:line="240" w:lineRule="auto"/>
+        <w:rPr>
+          <w:rFonts w:ascii="Arial" w:eastAsia="Times New Roman" w:hAnsi="Arial" w:cs="Arial"/>
+          <w:color w:val="222222"/>
+          <w:sz w:val="24"/>
+          <w:szCs w:val="24"/>
+        </w:rPr>
+      </w:pPr>
+      <w:r>
+        <w:rPr>
+          <w:rFonts w:ascii="Calibri Light" w:eastAsia="Times New Roman" w:hAnsi="Calibri Light" w:cs="Calibri Light"/>
+          <w:color w:val="222222"/>
+          <w:sz w:val="24"/>
+          <w:szCs w:val="24"/>
+        </w:rPr>
+        <w:t>Three Core Offerings of Flowable:</w:t>
+      </w:r>
+    </w:p>
+    <w:p>
+      <w:pPr>
+        <w:numPr>
+          <w:ilvl w:val="0"/>
+          <w:numId w:val="7"/>
+        </w:numPr>
+        <w:shd w:val="clear" w:color="auto" w:fill="FFFFFF"/>
+        <w:spacing w:after="0" w:line="231" w:lineRule="atLeast"/>
+        <w:rPr>
+          <w:rFonts w:ascii="Calibri" w:eastAsia="Times New Roman" w:hAnsi="Calibri" w:cs="Calibri"/>
+          <w:color w:val="222222"/>
+        </w:rPr>
+      </w:pPr>
+      <w:r>
+        <w:rPr>
+          <w:rFonts w:ascii="Calibri Light" w:eastAsia="Times New Roman" w:hAnsi="Calibri Light" w:cs="Calibri Light"/>
+          <w:color w:val="222222"/>
+          <w:sz w:val="24"/>
+          <w:szCs w:val="24"/>
+        </w:rPr>
+        <w:t>CMMN(Case Management Modelling Notation)</w:t>
+      </w:r>
+      <w:r>
+        <w:rPr>
+          <w:rFonts w:ascii="Calibri Light" w:eastAsia="Times New Roman" w:hAnsi="Calibri Light" w:cs="Calibri Light"/>
+          <w:color w:val="222222"/>
+          <w:sz w:val="24"/>
+          <w:szCs w:val="24"/>
+        </w:rPr>
+        <w:t>: we know about the result/outcome but not sure about the path.</w:t>
+      </w:r>
+    </w:p>
+    <w:p>
+      <w:pPr>
+        <w:numPr>
+          <w:ilvl w:val="0"/>
+          <w:numId w:val="7"/>
+        </w:numPr>
+        <w:shd w:val="clear" w:color="auto" w:fill="FFFFFF"/>
+        <w:spacing w:after="0" w:line="231" w:lineRule="atLeast"/>
+        <w:rPr>
+          <w:rFonts w:ascii="Calibri" w:eastAsia="Times New Roman" w:hAnsi="Calibri" w:cs="Calibri"/>
+          <w:color w:val="222222"/>
+        </w:rPr>
+      </w:pPr>
+      <w:r>
+        <w:rPr>
+          <w:rFonts w:ascii="Calibri Light" w:eastAsia="Times New Roman" w:hAnsi="Calibri Light" w:cs="Calibri Light"/>
+          <w:color w:val="222222"/>
+          <w:sz w:val="24"/>
+          <w:szCs w:val="24"/>
+        </w:rPr>
+        <w:t>BPMN(Business Process Modeling Notation)</w:t>
+      </w:r>
+      <w:r>
+        <w:rPr>
+          <w:rFonts w:ascii="Calibri Light" w:eastAsia="Times New Roman" w:hAnsi="Calibri Light" w:cs="Calibri Light"/>
+          <w:color w:val="222222"/>
+          <w:sz w:val="24"/>
+          <w:szCs w:val="24"/>
+        </w:rPr>
+        <w:t>: here we are sure about the path and outcome as well.</w:t>
+      </w:r>
+    </w:p>
+    <w:p>
+      <w:pPr>
+        <w:numPr>
+          <w:ilvl w:val="0"/>
+          <w:numId w:val="7"/>
+        </w:numPr>
+        <w:shd w:val="clear" w:color="auto" w:fill="FFFFFF"/>
+        <w:spacing w:line="231" w:lineRule="atLeast"/>
+        <w:rPr>
+          <w:rFonts w:ascii="Calibri" w:eastAsia="Times New Roman" w:hAnsi="Calibri" w:cs="Calibri"/>
+          <w:color w:val="222222"/>
+        </w:rPr>
+      </w:pPr>
+      <w:r>
+        <w:rPr>
+          <w:rFonts w:ascii="Calibri Light" w:eastAsia="Times New Roman" w:hAnsi="Calibri Light" w:cs="Calibri Light"/>
+          <w:color w:val="222222"/>
+          <w:sz w:val="24"/>
+          <w:szCs w:val="24"/>
+        </w:rPr>
+        <w:t>DMN(Decision Modeling Notation)</w:t>
+      </w:r>
+      <w:r>
+        <w:rPr>
+          <w:rFonts w:ascii="Calibri Light" w:eastAsia="Times New Roman" w:hAnsi="Calibri Light" w:cs="Calibri Light"/>
+          <w:color w:val="222222"/>
+          <w:sz w:val="24"/>
+          <w:szCs w:val="24"/>
+        </w:rPr>
+        <w:t>: Decision making a inbuild table which is used to store</w:t>
+      </w:r>
+      <w:r>
+        <w:rPr>
+          <w:rFonts w:ascii="Calibri" w:eastAsia="Times New Roman" w:hAnsi="Calibri" w:cs="Calibri"/>
+          <w:color w:val="222222"/>
+        </w:rPr>
+        <w:t xml:space="preserve"> </w:t>
+      </w:r>
+      <w:r>
+        <w:rPr>
+          <w:rFonts w:ascii="Calibri Light" w:eastAsia="Times New Roman" w:hAnsi="Calibri Light" w:cs="Calibri Light"/>
+          <w:color w:val="222222"/>
+          <w:sz w:val="24"/>
+          <w:szCs w:val="24"/>
+        </w:rPr>
+        <w:t xml:space="preserve">decision data(metadata) based on that in </w:t>
+      </w:r>
+      <w:r>
+        <w:rPr>
+          <w:rFonts w:ascii="Calibri Light" w:eastAsia="Times New Roman" w:hAnsi="Calibri Light" w:cs="Calibri Light"/>
+          <w:color w:val="222222"/>
+          <w:sz w:val="24"/>
+          <w:szCs w:val="24"/>
+        </w:rPr>
+        <w:t xml:space="preserve">a </w:t>
+      </w:r>
+      <w:r>
+        <w:rPr>
+          <w:rFonts w:ascii="Calibri Light" w:eastAsia="Times New Roman" w:hAnsi="Calibri Light" w:cs="Calibri Light"/>
+          <w:color w:val="222222"/>
+          <w:sz w:val="24"/>
+          <w:szCs w:val="24"/>
+        </w:rPr>
+        <w:t>process decisions happened.</w:t>
+      </w:r>
+    </w:p>
+    <w:p>
+      <w:pPr>
+        <w:shd w:val="clear" w:color="auto" w:fill="FFFFFF"/>
+        <w:spacing w:line="231" w:lineRule="atLeast"/>
+        <w:rPr>
+          <w:rFonts w:ascii="Calibri Light" w:eastAsia="Times New Roman" w:hAnsi="Calibri Light" w:cs="Calibri Light"/>
+          <w:color w:val="222222"/>
+          <w:sz w:val="24"/>
+          <w:szCs w:val="24"/>
+        </w:rPr>
+      </w:pPr>
+    </w:p>
+    <w:p>
+      <w:pPr>
+        <w:shd w:val="clear" w:color="auto" w:fill="FFFFFF"/>
+        <w:spacing w:line="231" w:lineRule="atLeast"/>
+        <w:rPr>
+          <w:rFonts w:ascii="Calibri Light" w:eastAsia="Times New Roman" w:hAnsi="Calibri Light" w:cs="Calibri Light"/>
+          <w:color w:val="222222"/>
+          <w:sz w:val="24"/>
+          <w:szCs w:val="24"/>
+        </w:rPr>
+      </w:pPr>
+      <w:r>
+        <w:rPr>
+          <w:rFonts w:ascii="Calibri Light" w:eastAsia="Times New Roman" w:hAnsi="Calibri Light" w:cs="Calibri Light"/>
+          <w:color w:val="222222"/>
+          <w:sz w:val="24"/>
+          <w:szCs w:val="24"/>
+        </w:rPr>
+        <w:t>Flowable has following as we can say components:</w:t>
+      </w:r>
     </w:p>
     <w:p>
       <w:pPr>
         <w:pStyle w:val="ListParagraph"/>
-        <w:rPr>
-          <w:rFonts w:asciiTheme="majorHAnsi" w:hAnsiTheme="majorHAnsi" w:cstheme="majorHAnsi"/>
-        </w:rPr>
-      </w:pPr>
+        <w:numPr>
+          <w:ilvl w:val="0"/>
+          <w:numId w:val="8"/>
+        </w:numPr>
+        <w:shd w:val="clear" w:color="auto" w:fill="FFFFFF"/>
+        <w:spacing w:line="231" w:lineRule="atLeast"/>
+        <w:rPr>
+          <w:rFonts w:ascii="Calibri Light" w:eastAsia="Times New Roman" w:hAnsi="Calibri Light" w:cs="Calibri Light"/>
+          <w:color w:val="222222"/>
+          <w:sz w:val="24"/>
+          <w:szCs w:val="24"/>
+        </w:rPr>
+      </w:pPr>
+      <w:r>
+        <w:rPr>
+          <w:rFonts w:ascii="Calibri Light" w:eastAsia="Times New Roman" w:hAnsi="Calibri Light" w:cs="Calibri Light"/>
+          <w:color w:val="222222"/>
+          <w:sz w:val="24"/>
+          <w:szCs w:val="24"/>
+        </w:rPr>
+        <w:t>Flowable Engage</w:t>
+      </w:r>
+    </w:p>
+    <w:p>
+      <w:pPr>
+        <w:pStyle w:val="ListParagraph"/>
+        <w:numPr>
+          <w:ilvl w:val="0"/>
+          <w:numId w:val="8"/>
+        </w:numPr>
+        <w:shd w:val="clear" w:color="auto" w:fill="FFFFFF"/>
+        <w:spacing w:line="231" w:lineRule="atLeast"/>
+        <w:rPr>
+          <w:rFonts w:ascii="Calibri" w:eastAsia="Times New Roman" w:hAnsi="Calibri" w:cs="Calibri"/>
+          <w:color w:val="222222"/>
+        </w:rPr>
+      </w:pPr>
+      <w:r>
+        <w:rPr>
+          <w:rFonts w:ascii="Calibri Light" w:eastAsia="Times New Roman" w:hAnsi="Calibri Light" w:cs="Calibri Light"/>
+          <w:color w:val="222222"/>
+          <w:sz w:val="24"/>
+          <w:szCs w:val="24"/>
+        </w:rPr>
+        <w:t>Flowable Design</w:t>
+      </w:r>
+    </w:p>
+    <w:p>
+      <w:pPr>
+        <w:pStyle w:val="ListParagraph"/>
+        <w:numPr>
+          <w:ilvl w:val="0"/>
+          <w:numId w:val="8"/>
+        </w:numPr>
+        <w:shd w:val="clear" w:color="auto" w:fill="FFFFFF"/>
+        <w:spacing w:after="0" w:line="240" w:lineRule="auto"/>
+        <w:rPr>
+          <w:rFonts w:ascii="Arial" w:eastAsia="Times New Roman" w:hAnsi="Arial" w:cs="Arial"/>
+          <w:color w:val="222222"/>
+          <w:sz w:val="24"/>
+          <w:szCs w:val="24"/>
+        </w:rPr>
+      </w:pPr>
+      <w:r>
+        <w:rPr>
+          <w:rFonts w:ascii="Calibri Light" w:eastAsia="Times New Roman" w:hAnsi="Calibri Light" w:cs="Calibri Light"/>
+          <w:color w:val="222222"/>
+          <w:sz w:val="24"/>
+          <w:szCs w:val="24"/>
+        </w:rPr>
+        <w:t>Flowable Control</w:t>
+      </w:r>
+    </w:p>
+    <w:p>
+      <w:pPr>
+        <w:shd w:val="clear" w:color="auto" w:fill="FFFFFF"/>
+        <w:spacing w:after="0" w:line="240" w:lineRule="auto"/>
+        <w:rPr>
+          <w:rFonts w:ascii="Arial" w:eastAsia="Times New Roman" w:hAnsi="Arial" w:cs="Arial"/>
+          <w:color w:val="222222"/>
+          <w:sz w:val="24"/>
+          <w:szCs w:val="24"/>
+        </w:rPr>
+      </w:pPr>
+    </w:p>
+    <w:p>
+      <w:pPr>
+        <w:shd w:val="clear" w:color="auto" w:fill="FFFFFF"/>
+        <w:spacing w:after="0" w:line="240" w:lineRule="auto"/>
+        <w:rPr>
+          <w:rFonts w:asciiTheme="majorHAnsi" w:eastAsia="Times New Roman" w:hAnsiTheme="majorHAnsi" w:cstheme="majorHAnsi"/>
+          <w:color w:val="222222"/>
+          <w:sz w:val="24"/>
+          <w:szCs w:val="24"/>
+        </w:rPr>
+      </w:pPr>
+      <w:r>
+        <w:rPr>
+          <w:rFonts w:asciiTheme="majorHAnsi" w:eastAsia="Times New Roman" w:hAnsiTheme="majorHAnsi" w:cstheme="majorHAnsi"/>
+          <w:color w:val="222222"/>
+          <w:sz w:val="24"/>
+          <w:szCs w:val="24"/>
+        </w:rPr>
+        <w:t xml:space="preserve">Dynamic Injection: </w:t>
+      </w:r>
+    </w:p>
+    <w:p>
+      <w:pPr>
+        <w:shd w:val="clear" w:color="auto" w:fill="FFFFFF"/>
+        <w:spacing w:after="0" w:line="240" w:lineRule="auto"/>
+        <w:rPr>
+          <w:rFonts w:asciiTheme="majorHAnsi" w:eastAsia="Times New Roman" w:hAnsiTheme="majorHAnsi" w:cstheme="majorHAnsi"/>
+          <w:color w:val="222222"/>
+          <w:sz w:val="24"/>
+          <w:szCs w:val="24"/>
+        </w:rPr>
+      </w:pPr>
+      <w:r>
+        <w:rPr>
+          <w:rFonts w:ascii="Arial" w:eastAsia="Times New Roman" w:hAnsi="Arial" w:cs="Arial"/>
+          <w:color w:val="222222"/>
+          <w:sz w:val="24"/>
+          <w:szCs w:val="24"/>
+        </w:rPr>
+        <w:tab/>
+      </w:r>
+      <w:r>
+        <w:rPr>
+          <w:rFonts w:ascii="Arial" w:eastAsia="Times New Roman" w:hAnsi="Arial" w:cs="Arial"/>
+          <w:color w:val="222222"/>
+          <w:sz w:val="24"/>
+          <w:szCs w:val="24"/>
+        </w:rPr>
+        <w:tab/>
+      </w:r>
+      <w:r>
+        <w:rPr>
+          <w:rFonts w:asciiTheme="majorHAnsi" w:eastAsia="Times New Roman" w:hAnsiTheme="majorHAnsi" w:cstheme="majorHAnsi"/>
+          <w:color w:val="222222"/>
+          <w:sz w:val="24"/>
+          <w:szCs w:val="24"/>
+        </w:rPr>
+        <w:t xml:space="preserve">        As we create any process in that if task is there that remains same (task we can say any manual interaction like approved or reject) till end. But here flowable provides the feature that we can replace that task with any sub-process at run time.</w:t>
+      </w:r>
+    </w:p>
+    <w:p>
+      <w:pPr>
+        <w:shd w:val="clear" w:color="auto" w:fill="FFFFFF"/>
+        <w:spacing w:after="0" w:line="240" w:lineRule="auto"/>
+        <w:rPr>
+          <w:rFonts w:asciiTheme="majorHAnsi" w:eastAsia="Times New Roman" w:hAnsiTheme="majorHAnsi" w:cstheme="majorHAnsi"/>
+          <w:color w:val="222222"/>
+          <w:sz w:val="24"/>
+          <w:szCs w:val="24"/>
+        </w:rPr>
+      </w:pPr>
+      <w:r>
+        <w:rPr>
+          <w:rFonts w:asciiTheme="majorHAnsi" w:eastAsia="Times New Roman" w:hAnsiTheme="majorHAnsi" w:cstheme="majorHAnsi"/>
+          <w:color w:val="222222"/>
+          <w:sz w:val="24"/>
+          <w:szCs w:val="24"/>
+        </w:rPr>
+        <w:tab/>
+        <w:t>If we think any additional check is required then we go for it.</w:t>
+      </w:r>
+    </w:p>
+    <w:p>
+      <w:pPr>
+        <w:rPr>
+          <w:rFonts w:asciiTheme="majorHAnsi" w:hAnsiTheme="majorHAnsi" w:cstheme="majorHAnsi"/>
+        </w:rPr>
+      </w:pPr>
+    </w:p>
+    <w:p>
+      <w:pPr>
+        <w:rPr>
+          <w:rFonts w:asciiTheme="majorHAnsi" w:hAnsiTheme="majorHAnsi" w:cstheme="majorHAnsi"/>
+          <w:sz w:val="24"/>
+          <w:szCs w:val="24"/>
+        </w:rPr>
+      </w:pPr>
+      <w:r>
+        <w:rPr>
+          <w:rFonts w:asciiTheme="majorHAnsi" w:hAnsiTheme="majorHAnsi" w:cstheme="majorHAnsi"/>
+          <w:sz w:val="24"/>
+          <w:szCs w:val="24"/>
+        </w:rPr>
+        <w:t xml:space="preserve">Reporting tools: </w:t>
+      </w:r>
+    </w:p>
+    <w:p>
+      <w:pPr>
+        <w:rPr>
+          <w:rFonts w:asciiTheme="majorHAnsi" w:hAnsiTheme="majorHAnsi" w:cstheme="majorHAnsi"/>
+          <w:sz w:val="24"/>
+          <w:szCs w:val="24"/>
+        </w:rPr>
+      </w:pPr>
+      <w:r>
+        <w:rPr>
+          <w:rFonts w:asciiTheme="majorHAnsi" w:hAnsiTheme="majorHAnsi" w:cstheme="majorHAnsi"/>
+          <w:sz w:val="24"/>
+          <w:szCs w:val="24"/>
+        </w:rPr>
+        <w:t>Flowable provides the data visualization feature, in form of bars graphs etc. only Flowable provide these features not others BPMNs.</w:t>
+      </w:r>
+    </w:p>
+    <w:p>
+      <w:pPr>
+        <w:rPr>
+          <w:rFonts w:asciiTheme="majorHAnsi" w:hAnsiTheme="majorHAnsi" w:cstheme="majorHAnsi"/>
+          <w:sz w:val="24"/>
+          <w:szCs w:val="24"/>
+        </w:rPr>
+      </w:pPr>
+    </w:p>
+    <w:p>
+      <w:pPr>
+        <w:rPr>
+          <w:rFonts w:asciiTheme="majorHAnsi" w:hAnsiTheme="majorHAnsi" w:cstheme="majorHAnsi"/>
+          <w:sz w:val="24"/>
+          <w:szCs w:val="24"/>
+        </w:rPr>
+      </w:pPr>
+      <w:r>
+        <w:rPr>
+          <w:rFonts w:asciiTheme="majorHAnsi" w:hAnsiTheme="majorHAnsi" w:cstheme="majorHAnsi"/>
+          <w:sz w:val="24"/>
+          <w:szCs w:val="24"/>
+        </w:rPr>
+        <w:t>Events in Flowable:</w:t>
+      </w:r>
+    </w:p>
+    <w:p>
+      <w:pPr>
+        <w:rPr>
+          <w:rFonts w:asciiTheme="majorHAnsi" w:hAnsiTheme="majorHAnsi" w:cstheme="majorHAnsi"/>
+          <w:sz w:val="24"/>
+          <w:szCs w:val="24"/>
+        </w:rPr>
+      </w:pPr>
+      <w:r>
+        <w:rPr>
+          <w:rFonts w:asciiTheme="majorHAnsi" w:hAnsiTheme="majorHAnsi" w:cstheme="majorHAnsi"/>
+          <w:sz w:val="24"/>
+          <w:szCs w:val="24"/>
+        </w:rPr>
+        <w:t>Event listeners are supported by flowable as inbuild feature, there is no need to integrate manually.</w:t>
+      </w:r>
+    </w:p>
+    <w:p>
+      <w:pPr>
+        <w:rPr>
+          <w:rFonts w:asciiTheme="majorHAnsi" w:hAnsiTheme="majorHAnsi" w:cstheme="majorHAnsi"/>
+          <w:sz w:val="24"/>
+          <w:szCs w:val="24"/>
+        </w:rPr>
+      </w:pPr>
+    </w:p>
+    <w:p>
+      <w:pPr>
+        <w:rPr>
+          <w:rFonts w:asciiTheme="majorHAnsi" w:hAnsiTheme="majorHAnsi" w:cstheme="majorHAnsi"/>
+          <w:sz w:val="24"/>
+          <w:szCs w:val="24"/>
+        </w:rPr>
+      </w:pPr>
+      <w:r>
+        <w:rPr>
+          <w:rFonts w:asciiTheme="majorHAnsi" w:hAnsiTheme="majorHAnsi" w:cstheme="majorHAnsi"/>
+          <w:sz w:val="24"/>
+          <w:szCs w:val="24"/>
+        </w:rPr>
+        <w:lastRenderedPageBreak/>
+        <w:t>In Ope</w:t>
+      </w:r>
+      <w:r>
+        <w:rPr>
+          <w:rFonts w:asciiTheme="majorHAnsi" w:hAnsiTheme="majorHAnsi" w:cstheme="majorHAnsi"/>
+          <w:sz w:val="24"/>
+          <w:szCs w:val="24"/>
+        </w:rPr>
+        <w:t xml:space="preserve">n Source Flowable </w:t>
+      </w:r>
+    </w:p>
+    <w:p>
+      <w:pPr>
+        <w:pStyle w:val="ListParagraph"/>
+        <w:numPr>
+          <w:ilvl w:val="0"/>
+          <w:numId w:val="9"/>
+        </w:numPr>
+        <w:rPr>
+          <w:rFonts w:asciiTheme="majorHAnsi" w:hAnsiTheme="majorHAnsi" w:cstheme="majorHAnsi"/>
+          <w:sz w:val="24"/>
+          <w:szCs w:val="24"/>
+        </w:rPr>
+      </w:pPr>
+      <w:r>
+        <w:rPr>
+          <w:rFonts w:asciiTheme="majorHAnsi" w:hAnsiTheme="majorHAnsi" w:cstheme="majorHAnsi"/>
+          <w:sz w:val="24"/>
+          <w:szCs w:val="24"/>
+        </w:rPr>
+        <w:t>Add/Manage user -&gt; IDM</w:t>
+      </w:r>
+      <w:r>
+        <w:rPr>
+          <w:rFonts w:asciiTheme="majorHAnsi" w:hAnsiTheme="majorHAnsi" w:cstheme="majorHAnsi"/>
+          <w:sz w:val="24"/>
+          <w:szCs w:val="24"/>
+        </w:rPr>
+        <w:t xml:space="preserve"> App</w:t>
+      </w:r>
+    </w:p>
+    <w:p>
+      <w:pPr>
+        <w:pStyle w:val="ListParagraph"/>
+        <w:numPr>
+          <w:ilvl w:val="0"/>
+          <w:numId w:val="9"/>
+        </w:numPr>
+        <w:rPr>
+          <w:rFonts w:asciiTheme="majorHAnsi" w:hAnsiTheme="majorHAnsi" w:cstheme="majorHAnsi"/>
+        </w:rPr>
+      </w:pPr>
+      <w:r>
+        <w:rPr>
+          <w:rFonts w:asciiTheme="majorHAnsi" w:hAnsiTheme="majorHAnsi" w:cstheme="majorHAnsi"/>
+        </w:rPr>
+        <w:t>Process (BPMN)</w:t>
+      </w:r>
+      <w:r>
+        <w:rPr>
+          <w:rFonts w:asciiTheme="majorHAnsi" w:hAnsiTheme="majorHAnsi" w:cstheme="majorHAnsi"/>
+        </w:rPr>
+        <w:t xml:space="preserve"> creation </w:t>
+      </w:r>
+      <w:r>
+        <w:rPr>
+          <w:rFonts w:asciiTheme="majorHAnsi" w:hAnsiTheme="majorHAnsi" w:cstheme="majorHAnsi"/>
+        </w:rPr>
+        <w:sym w:font="Wingdings" w:char="F0E0"/>
+      </w:r>
+      <w:r>
+        <w:rPr>
+          <w:rFonts w:asciiTheme="majorHAnsi" w:hAnsiTheme="majorHAnsi" w:cstheme="majorHAnsi"/>
+        </w:rPr>
+        <w:t xml:space="preserve"> Modeler App</w:t>
+      </w:r>
+    </w:p>
+    <w:p>
+      <w:pPr>
+        <w:rPr>
+          <w:rFonts w:asciiTheme="majorHAnsi" w:hAnsiTheme="majorHAnsi" w:cstheme="majorHAnsi"/>
+        </w:rPr>
+      </w:pPr>
+    </w:p>
+    <w:p>
+      <w:pPr>
+        <w:rPr>
+          <w:rFonts w:asciiTheme="majorHAnsi" w:hAnsiTheme="majorHAnsi" w:cstheme="majorHAnsi"/>
+          <w:b/>
+          <w:bCs/>
+          <w:sz w:val="24"/>
+          <w:szCs w:val="24"/>
+        </w:rPr>
+      </w:pPr>
+      <w:r>
+        <w:rPr>
+          <w:rFonts w:asciiTheme="majorHAnsi" w:hAnsiTheme="majorHAnsi" w:cstheme="majorHAnsi"/>
+          <w:b/>
+          <w:bCs/>
+          <w:sz w:val="24"/>
+          <w:szCs w:val="24"/>
+        </w:rPr>
+        <w:t>Flowable</w:t>
+      </w:r>
+      <w:r>
+        <w:rPr>
+          <w:rFonts w:asciiTheme="majorHAnsi" w:hAnsiTheme="majorHAnsi" w:cstheme="majorHAnsi"/>
+          <w:b/>
+          <w:bCs/>
+          <w:sz w:val="24"/>
+          <w:szCs w:val="24"/>
+        </w:rPr>
+        <w:t xml:space="preserve"> Integration: </w:t>
+      </w:r>
+    </w:p>
+    <w:p>
+      <w:pPr>
+        <w:pStyle w:val="ListParagraph"/>
+        <w:numPr>
+          <w:ilvl w:val="1"/>
+          <w:numId w:val="7"/>
+        </w:numPr>
+        <w:rPr>
+          <w:rFonts w:asciiTheme="majorHAnsi" w:hAnsiTheme="majorHAnsi" w:cstheme="majorHAnsi"/>
+        </w:rPr>
+      </w:pPr>
+      <w:r>
+        <w:rPr>
+          <w:rFonts w:asciiTheme="majorHAnsi" w:hAnsiTheme="majorHAnsi" w:cstheme="majorHAnsi"/>
+        </w:rPr>
+        <w:t>Add spring boot starter dependency “flowable-spring-boot-starter-basic”.</w:t>
+      </w:r>
+    </w:p>
+    <w:p>
+      <w:pPr>
+        <w:pStyle w:val="ListParagraph"/>
+        <w:numPr>
+          <w:ilvl w:val="1"/>
+          <w:numId w:val="7"/>
+        </w:numPr>
+        <w:rPr>
+          <w:rFonts w:asciiTheme="majorHAnsi" w:hAnsiTheme="majorHAnsi" w:cstheme="majorHAnsi"/>
+        </w:rPr>
+      </w:pPr>
+      <w:r>
+        <w:rPr>
+          <w:rFonts w:asciiTheme="majorHAnsi" w:hAnsiTheme="majorHAnsi" w:cstheme="majorHAnsi"/>
+        </w:rPr>
+        <w:t>Create folders under resource to keep specific files.</w:t>
+      </w:r>
+    </w:p>
+    <w:p>
+      <w:pPr>
+        <w:pStyle w:val="ListParagraph"/>
+        <w:ind w:left="1440"/>
+        <w:rPr>
+          <w:rFonts w:asciiTheme="majorHAnsi" w:hAnsiTheme="majorHAnsi" w:cstheme="majorHAnsi"/>
+        </w:rPr>
+      </w:pPr>
+      <w:r>
+        <w:rPr>
+          <w:rFonts w:asciiTheme="majorHAnsi" w:hAnsiTheme="majorHAnsi" w:cstheme="majorHAnsi"/>
+        </w:rPr>
+        <w:t>processes, cases, dmn</w:t>
+      </w:r>
+      <w:r>
+        <w:rPr>
+          <w:rFonts w:asciiTheme="majorHAnsi" w:hAnsiTheme="majorHAnsi" w:cstheme="majorHAnsi"/>
+        </w:rPr>
+        <w:t xml:space="preserve">, forms folders </w:t>
+      </w:r>
+    </w:p>
+    <w:p>
+      <w:pPr>
+        <w:pStyle w:val="ListParagraph"/>
+        <w:numPr>
+          <w:ilvl w:val="1"/>
+          <w:numId w:val="7"/>
+        </w:numPr>
+        <w:rPr>
+          <w:rFonts w:asciiTheme="majorHAnsi" w:hAnsiTheme="majorHAnsi" w:cstheme="majorHAnsi"/>
+        </w:rPr>
+      </w:pPr>
+      <w:r>
+        <w:rPr>
+          <w:rFonts w:asciiTheme="majorHAnsi" w:hAnsiTheme="majorHAnsi" w:cstheme="majorHAnsi"/>
+        </w:rPr>
+        <w:t>Create bpmn file.</w:t>
+      </w:r>
+    </w:p>
+    <w:p>
+      <w:pPr>
+        <w:pStyle w:val="ListParagraph"/>
+        <w:numPr>
+          <w:ilvl w:val="1"/>
+          <w:numId w:val="7"/>
+        </w:numPr>
+        <w:rPr>
+          <w:rFonts w:asciiTheme="majorHAnsi" w:hAnsiTheme="majorHAnsi" w:cstheme="majorHAnsi"/>
+        </w:rPr>
+      </w:pPr>
+      <w:r>
+        <w:rPr>
+          <w:rFonts w:asciiTheme="majorHAnsi" w:hAnsiTheme="majorHAnsi" w:cstheme="majorHAnsi"/>
+        </w:rPr>
+        <w:t xml:space="preserve">For rest flavor need to add </w:t>
+      </w:r>
+      <w:r>
+        <w:rPr>
+          <w:rFonts w:asciiTheme="majorHAnsi" w:hAnsiTheme="majorHAnsi" w:cstheme="majorHAnsi"/>
+        </w:rPr>
+        <w:t xml:space="preserve"> </w:t>
+      </w:r>
+      <w:r>
+        <w:rPr>
+          <w:rFonts w:asciiTheme="majorHAnsi" w:hAnsiTheme="majorHAnsi" w:cstheme="majorHAnsi"/>
+        </w:rPr>
+        <w:t>“</w:t>
+      </w:r>
+      <w:r>
+        <w:rPr>
+          <w:rFonts w:asciiTheme="majorHAnsi" w:hAnsiTheme="majorHAnsi" w:cstheme="majorHAnsi"/>
+        </w:rPr>
+        <w:t>flowable-spring-boot-starter-</w:t>
+      </w:r>
+      <w:r>
+        <w:rPr>
+          <w:rFonts w:asciiTheme="majorHAnsi" w:hAnsiTheme="majorHAnsi" w:cstheme="majorHAnsi"/>
+        </w:rPr>
+        <w:t>rest”  dependency.</w:t>
+      </w:r>
     </w:p>
     <w:p/>
     <w:sectPr>
@@ -376,7 +1434,7 @@
 </file>
 
 <file path=word/endnotes.xml><?xml version="1.0" encoding="utf-8"?>
-<w:endnotes xmlns:wpc="http://schemas.microsoft.com/office/word/2010/wordprocessingCanvas" xmlns:cx="http://schemas.microsoft.com/office/drawing/2014/chartex" xmlns:cx1="http://schemas.microsoft.com/office/drawing/2015/9/8/chartex" xmlns:cx2="http://schemas.microsoft.com/office/drawing/2015/10/21/chartex" xmlns:cx3="http://schemas.microsoft.com/office/drawing/2016/5/9/chartex" xmlns:cx4="http://schemas.microsoft.com/office/drawing/2016/5/10/chartex" xmlns:cx5="http://schemas.microsoft.com/office/drawing/2016/5/11/chartex" xmlns:cx6="http://schemas.microsoft.com/office/drawing/2016/5/12/chartex" xmlns:cx7="http://schemas.microsoft.com/office/drawing/2016/5/13/chartex" xmlns:cx8="http://schemas.microsoft.com/office/drawing/2016/5/14/chartex" xmlns:mc="http://schemas.openxmlformats.org/markup-compatibility/2006" xmlns:aink="http://schemas.microsoft.com/office/drawing/2016/ink" xmlns:am3d="http://schemas.microsoft.com/office/drawing/2017/model3d" xmlns:o="urn:schemas-microsoft-com:office:office" xmlns:r="http://schemas.openxmlformats.org/officeDocument/2006/relationships" xmlns:m="http://schemas.openxmlformats.org/officeDocument/2006/math" xmlns:v="urn:schemas-microsoft-com:vml" xmlns:wp14="http://schemas.microsoft.com/office/word/2010/wordprocessingDrawing" xmlns:wp="http://schemas.openxmlformats.org/drawingml/2006/wordprocessingDrawing" xmlns:w10="urn:schemas-microsoft-com:office:word" xmlns:w="http://schemas.openxmlformats.org/wordprocessingml/2006/main" xmlns:w14="http://schemas.microsoft.com/office/word/2010/wordml" xmlns:w15="http://schemas.microsoft.com/office/word/2012/wordml" xmlns:w16cex="http://schemas.microsoft.com/office/word/2018/wordml/cex" xmlns:w16cid="http://schemas.microsoft.com/office/word/2016/wordml/cid" xmlns:w16="http://schemas.microsoft.com/office/word/2018/wordml" xmlns:w16sdtdh="http://schemas.microsoft.com/office/word/2020/wordml/sdtdatahash" xmlns:w16se="http://schemas.microsoft.com/office/word/2015/wordml/symex" xmlns:wpg="http://schemas.microsoft.com/office/word/2010/wordprocessingGroup" xmlns:wpi="http://schemas.microsoft.com/office/word/2010/wordprocessingInk" xmlns:wne="http://schemas.microsoft.com/office/word/2006/wordml" xmlns:wps="http://schemas.microsoft.com/office/word/2010/wordprocessingShape" mc:Ignorable="w14 w15 w16se w16cid w16 w16cex w16sdtdh wp14">
+<w:endnotes xmlns:wpc="http://schemas.microsoft.com/office/word/2010/wordprocessingCanvas" xmlns:cx="http://schemas.microsoft.com/office/drawing/2014/chartex" xmlns:cx1="http://schemas.microsoft.com/office/drawing/2015/9/8/chartex" xmlns:cx2="http://schemas.microsoft.com/office/drawing/2015/10/21/chartex" xmlns:cx3="http://schemas.microsoft.com/office/drawing/2016/5/9/chartex" xmlns:cx4="http://schemas.microsoft.com/office/drawing/2016/5/10/chartex" xmlns:cx5="http://schemas.microsoft.com/office/drawing/2016/5/11/chartex" xmlns:cx6="http://schemas.microsoft.com/office/drawing/2016/5/12/chartex" xmlns:cx7="http://schemas.microsoft.com/office/drawing/2016/5/13/chartex" xmlns:cx8="http://schemas.microsoft.com/office/drawing/2016/5/14/chartex" xmlns:mc="http://schemas.openxmlformats.org/markup-compatibility/2006" xmlns:aink="http://schemas.microsoft.com/office/drawing/2016/ink" xmlns:am3d="http://schemas.microsoft.com/office/drawing/2017/model3d" xmlns:o="urn:schemas-microsoft-com:office:office" xmlns:oel="http://schemas.microsoft.com/office/2019/extlst" xmlns:r="http://schemas.openxmlformats.org/officeDocument/2006/relationships" xmlns:m="http://schemas.openxmlformats.org/officeDocument/2006/math" xmlns:v="urn:schemas-microsoft-com:vml" xmlns:wp14="http://schemas.microsoft.com/office/word/2010/wordprocessingDrawing" xmlns:wp="http://schemas.openxmlformats.org/drawingml/2006/wordprocessingDrawing" xmlns:w10="urn:schemas-microsoft-com:office:word" xmlns:w="http://schemas.openxmlformats.org/wordprocessingml/2006/main" xmlns:w14="http://schemas.microsoft.com/office/word/2010/wordml" xmlns:w15="http://schemas.microsoft.com/office/word/2012/wordml" xmlns:w16cex="http://schemas.microsoft.com/office/word/2018/wordml/cex" xmlns:w16cid="http://schemas.microsoft.com/office/word/2016/wordml/cid" xmlns:w16="http://schemas.microsoft.com/office/word/2018/wordml" xmlns:w16du="http://schemas.microsoft.com/office/word/2023/wordml/word16du" xmlns:w16sdtdh="http://schemas.microsoft.com/office/word/2020/wordml/sdtdatahash" xmlns:w16se="http://schemas.microsoft.com/office/word/2015/wordml/symex" xmlns:wpg="http://schemas.microsoft.com/office/word/2010/wordprocessingGroup" xmlns:wpi="http://schemas.microsoft.com/office/word/2010/wordprocessingInk" xmlns:wne="http://schemas.microsoft.com/office/word/2006/wordml" xmlns:wps="http://schemas.microsoft.com/office/word/2010/wordprocessingShape" mc:Ignorable="w14 w15 w16se w16cid w16 w16cex w16sdtdh wp14">
   <w:endnote w:type="separator" w:id="-1">
     <w:p>
       <w:pPr>
@@ -401,7 +1459,7 @@
 </file>
 
 <file path=word/footnotes.xml><?xml version="1.0" encoding="utf-8"?>
-<w:footnotes xmlns:wpc="http://schemas.microsoft.com/office/word/2010/wordprocessingCanvas" xmlns:cx="http://schemas.microsoft.com/office/drawing/2014/chartex" xmlns:cx1="http://schemas.microsoft.com/office/drawing/2015/9/8/chartex" xmlns:cx2="http://schemas.microsoft.com/office/drawing/2015/10/21/chartex" xmlns:cx3="http://schemas.microsoft.com/office/drawing/2016/5/9/chartex" xmlns:cx4="http://schemas.microsoft.com/office/drawing/2016/5/10/chartex" xmlns:cx5="http://schemas.microsoft.com/office/drawing/2016/5/11/chartex" xmlns:cx6="http://schemas.microsoft.com/office/drawing/2016/5/12/chartex" xmlns:cx7="http://schemas.microsoft.com/office/drawing/2016/5/13/chartex" xmlns:cx8="http://schemas.microsoft.com/office/drawing/2016/5/14/chartex" xmlns:mc="http://schemas.openxmlformats.org/markup-compatibility/2006" xmlns:aink="http://schemas.microsoft.com/office/drawing/2016/ink" xmlns:am3d="http://schemas.microsoft.com/office/drawing/2017/model3d" xmlns:o="urn:schemas-microsoft-com:office:office" xmlns:r="http://schemas.openxmlformats.org/officeDocument/2006/relationships" xmlns:m="http://schemas.openxmlformats.org/officeDocument/2006/math" xmlns:v="urn:schemas-microsoft-com:vml" xmlns:wp14="http://schemas.microsoft.com/office/word/2010/wordprocessingDrawing" xmlns:wp="http://schemas.openxmlformats.org/drawingml/2006/wordprocessingDrawing" xmlns:w10="urn:schemas-microsoft-com:office:word" xmlns:w="http://schemas.openxmlformats.org/wordprocessingml/2006/main" xmlns:w14="http://schemas.microsoft.com/office/word/2010/wordml" xmlns:w15="http://schemas.microsoft.com/office/word/2012/wordml" xmlns:w16cex="http://schemas.microsoft.com/office/word/2018/wordml/cex" xmlns:w16cid="http://schemas.microsoft.com/office/word/2016/wordml/cid" xmlns:w16="http://schemas.microsoft.com/office/word/2018/wordml" xmlns:w16sdtdh="http://schemas.microsoft.com/office/word/2020/wordml/sdtdatahash" xmlns:w16se="http://schemas.microsoft.com/office/word/2015/wordml/symex" xmlns:wpg="http://schemas.microsoft.com/office/word/2010/wordprocessingGroup" xmlns:wpi="http://schemas.microsoft.com/office/word/2010/wordprocessingInk" xmlns:wne="http://schemas.microsoft.com/office/word/2006/wordml" xmlns:wps="http://schemas.microsoft.com/office/word/2010/wordprocessingShape" mc:Ignorable="w14 w15 w16se w16cid w16 w16cex w16sdtdh wp14">
+<w:footnotes xmlns:wpc="http://schemas.microsoft.com/office/word/2010/wordprocessingCanvas" xmlns:cx="http://schemas.microsoft.com/office/drawing/2014/chartex" xmlns:cx1="http://schemas.microsoft.com/office/drawing/2015/9/8/chartex" xmlns:cx2="http://schemas.microsoft.com/office/drawing/2015/10/21/chartex" xmlns:cx3="http://schemas.microsoft.com/office/drawing/2016/5/9/chartex" xmlns:cx4="http://schemas.microsoft.com/office/drawing/2016/5/10/chartex" xmlns:cx5="http://schemas.microsoft.com/office/drawing/2016/5/11/chartex" xmlns:cx6="http://schemas.microsoft.com/office/drawing/2016/5/12/chartex" xmlns:cx7="http://schemas.microsoft.com/office/drawing/2016/5/13/chartex" xmlns:cx8="http://schemas.microsoft.com/office/drawing/2016/5/14/chartex" xmlns:mc="http://schemas.openxmlformats.org/markup-compatibility/2006" xmlns:aink="http://schemas.microsoft.com/office/drawing/2016/ink" xmlns:am3d="http://schemas.microsoft.com/office/drawing/2017/model3d" xmlns:o="urn:schemas-microsoft-com:office:office" xmlns:oel="http://schemas.microsoft.com/office/2019/extlst" xmlns:r="http://schemas.openxmlformats.org/officeDocument/2006/relationships" xmlns:m="http://schemas.openxmlformats.org/officeDocument/2006/math" xmlns:v="urn:schemas-microsoft-com:vml" xmlns:wp14="http://schemas.microsoft.com/office/word/2010/wordprocessingDrawing" xmlns:wp="http://schemas.openxmlformats.org/drawingml/2006/wordprocessingDrawing" xmlns:w10="urn:schemas-microsoft-com:office:word" xmlns:w="http://schemas.openxmlformats.org/wordprocessingml/2006/main" xmlns:w14="http://schemas.microsoft.com/office/word/2010/wordml" xmlns:w15="http://schemas.microsoft.com/office/word/2012/wordml" xmlns:w16cex="http://schemas.microsoft.com/office/word/2018/wordml/cex" xmlns:w16cid="http://schemas.microsoft.com/office/word/2016/wordml/cid" xmlns:w16="http://schemas.microsoft.com/office/word/2018/wordml" xmlns:w16du="http://schemas.microsoft.com/office/word/2023/wordml/word16du" xmlns:w16sdtdh="http://schemas.microsoft.com/office/word/2020/wordml/sdtdatahash" xmlns:w16se="http://schemas.microsoft.com/office/word/2015/wordml/symex" xmlns:wpg="http://schemas.microsoft.com/office/word/2010/wordprocessingGroup" xmlns:wpi="http://schemas.microsoft.com/office/word/2010/wordprocessingInk" xmlns:wne="http://schemas.microsoft.com/office/word/2006/wordml" xmlns:wps="http://schemas.microsoft.com/office/word/2010/wordprocessingShape" mc:Ignorable="w14 w15 w16se w16cid w16 w16cex w16sdtdh wp14">
   <w:footnote w:type="separator" w:id="-1">
     <w:p>
       <w:pPr>
@@ -426,8 +1484,953 @@
 </file>
 
 <file path=word/numbering.xml><?xml version="1.0" encoding="utf-8"?>
-<w:numbering xmlns:wpc="http://schemas.microsoft.com/office/word/2010/wordprocessingCanvas" xmlns:cx="http://schemas.microsoft.com/office/drawing/2014/chartex" xmlns:cx1="http://schemas.microsoft.com/office/drawing/2015/9/8/chartex" xmlns:cx2="http://schemas.microsoft.com/office/drawing/2015/10/21/chartex" xmlns:cx3="http://schemas.microsoft.com/office/drawing/2016/5/9/chartex" xmlns:cx4="http://schemas.microsoft.com/office/drawing/2016/5/10/chartex" xmlns:cx5="http://schemas.microsoft.com/office/drawing/2016/5/11/chartex" xmlns:cx6="http://schemas.microsoft.com/office/drawing/2016/5/12/chartex" xmlns:cx7="http://schemas.microsoft.com/office/drawing/2016/5/13/chartex" xmlns:cx8="http://schemas.microsoft.com/office/drawing/2016/5/14/chartex" xmlns:mc="http://schemas.openxmlformats.org/markup-compatibility/2006" xmlns:aink="http://schemas.microsoft.com/office/drawing/2016/ink" xmlns:am3d="http://schemas.microsoft.com/office/drawing/2017/model3d" xmlns:o="urn:schemas-microsoft-com:office:office" xmlns:r="http://schemas.openxmlformats.org/officeDocument/2006/relationships" xmlns:m="http://schemas.openxmlformats.org/officeDocument/2006/math" xmlns:v="urn:schemas-microsoft-com:vml" xmlns:wp14="http://schemas.microsoft.com/office/word/2010/wordprocessingDrawing" xmlns:wp="http://schemas.openxmlformats.org/drawingml/2006/wordprocessingDrawing" xmlns:w10="urn:schemas-microsoft-com:office:word" xmlns:w="http://schemas.openxmlformats.org/wordprocessingml/2006/main" xmlns:w14="http://schemas.microsoft.com/office/word/2010/wordml" xmlns:w15="http://schemas.microsoft.com/office/word/2012/wordml" xmlns:w16cex="http://schemas.microsoft.com/office/word/2018/wordml/cex" xmlns:w16cid="http://schemas.microsoft.com/office/word/2016/wordml/cid" xmlns:w16="http://schemas.microsoft.com/office/word/2018/wordml" xmlns:w16sdtdh="http://schemas.microsoft.com/office/word/2020/wordml/sdtdatahash" xmlns:w16se="http://schemas.microsoft.com/office/word/2015/wordml/symex" xmlns:wpg="http://schemas.microsoft.com/office/word/2010/wordprocessingGroup" xmlns:wpi="http://schemas.microsoft.com/office/word/2010/wordprocessingInk" xmlns:wne="http://schemas.microsoft.com/office/word/2006/wordml" xmlns:wps="http://schemas.microsoft.com/office/word/2010/wordprocessingShape" mc:Ignorable="w14 w15 w16se w16cid w16 w16cex w16sdtdh wp14">
+<w:numbering xmlns:wpc="http://schemas.microsoft.com/office/word/2010/wordprocessingCanvas" xmlns:cx="http://schemas.microsoft.com/office/drawing/2014/chartex" xmlns:cx1="http://schemas.microsoft.com/office/drawing/2015/9/8/chartex" xmlns:cx2="http://schemas.microsoft.com/office/drawing/2015/10/21/chartex" xmlns:cx3="http://schemas.microsoft.com/office/drawing/2016/5/9/chartex" xmlns:cx4="http://schemas.microsoft.com/office/drawing/2016/5/10/chartex" xmlns:cx5="http://schemas.microsoft.com/office/drawing/2016/5/11/chartex" xmlns:cx6="http://schemas.microsoft.com/office/drawing/2016/5/12/chartex" xmlns:cx7="http://schemas.microsoft.com/office/drawing/2016/5/13/chartex" xmlns:cx8="http://schemas.microsoft.com/office/drawing/2016/5/14/chartex" xmlns:mc="http://schemas.openxmlformats.org/markup-compatibility/2006" xmlns:aink="http://schemas.microsoft.com/office/drawing/2016/ink" xmlns:am3d="http://schemas.microsoft.com/office/drawing/2017/model3d" xmlns:o="urn:schemas-microsoft-com:office:office" xmlns:oel="http://schemas.microsoft.com/office/2019/extlst" xmlns:r="http://schemas.openxmlformats.org/officeDocument/2006/relationships" xmlns:m="http://schemas.openxmlformats.org/officeDocument/2006/math" xmlns:v="urn:schemas-microsoft-com:vml" xmlns:wp14="http://schemas.microsoft.com/office/word/2010/wordprocessingDrawing" xmlns:wp="http://schemas.openxmlformats.org/drawingml/2006/wordprocessingDrawing" xmlns:w10="urn:schemas-microsoft-com:office:word" xmlns:w="http://schemas.openxmlformats.org/wordprocessingml/2006/main" xmlns:w14="http://schemas.microsoft.com/office/word/2010/wordml" xmlns:w15="http://schemas.microsoft.com/office/word/2012/wordml" xmlns:w16cex="http://schemas.microsoft.com/office/word/2018/wordml/cex" xmlns:w16cid="http://schemas.microsoft.com/office/word/2016/wordml/cid" xmlns:w16="http://schemas.microsoft.com/office/word/2018/wordml" xmlns:w16du="http://schemas.microsoft.com/office/word/2023/wordml/word16du" xmlns:w16sdtdh="http://schemas.microsoft.com/office/word/2020/wordml/sdtdatahash" xmlns:w16se="http://schemas.microsoft.com/office/word/2015/wordml/symex" xmlns:wpg="http://schemas.microsoft.com/office/word/2010/wordprocessingGroup" xmlns:wpi="http://schemas.microsoft.com/office/word/2010/wordprocessingInk" xmlns:wne="http://schemas.microsoft.com/office/word/2006/wordml" xmlns:wps="http://schemas.microsoft.com/office/word/2010/wordprocessingShape" mc:Ignorable="w14 w15 w16se w16cid w16 w16cex w16sdtdh wp14">
   <w:abstractNum w:abstractNumId="0" w15:restartNumberingAfterBreak="0">
+    <w:nsid w:val="027A1F8C"/>
+    <w:multiLevelType w:val="multilevel"/>
+    <w:tmpl w:val="C8A28290"/>
+    <w:lvl w:ilvl="0">
+      <w:start w:val="1"/>
+      <w:numFmt w:val="decimal"/>
+      <w:lvlText w:val="%1."/>
+      <w:lvlJc w:val="left"/>
+      <w:pPr>
+        <w:tabs>
+          <w:tab w:val="num" w:pos="720"/>
+        </w:tabs>
+        <w:ind w:left="720" w:hanging="360"/>
+      </w:pPr>
+    </w:lvl>
+    <w:lvl w:ilvl="1" w:tentative="1">
+      <w:start w:val="1"/>
+      <w:numFmt w:val="decimal"/>
+      <w:lvlText w:val="%2."/>
+      <w:lvlJc w:val="left"/>
+      <w:pPr>
+        <w:tabs>
+          <w:tab w:val="num" w:pos="1440"/>
+        </w:tabs>
+        <w:ind w:left="1440" w:hanging="360"/>
+      </w:pPr>
+    </w:lvl>
+    <w:lvl w:ilvl="2" w:tentative="1">
+      <w:start w:val="1"/>
+      <w:numFmt w:val="decimal"/>
+      <w:lvlText w:val="%3."/>
+      <w:lvlJc w:val="left"/>
+      <w:pPr>
+        <w:tabs>
+          <w:tab w:val="num" w:pos="2160"/>
+        </w:tabs>
+        <w:ind w:left="2160" w:hanging="360"/>
+      </w:pPr>
+    </w:lvl>
+    <w:lvl w:ilvl="3" w:tentative="1">
+      <w:start w:val="1"/>
+      <w:numFmt w:val="decimal"/>
+      <w:lvlText w:val="%4."/>
+      <w:lvlJc w:val="left"/>
+      <w:pPr>
+        <w:tabs>
+          <w:tab w:val="num" w:pos="2880"/>
+        </w:tabs>
+        <w:ind w:left="2880" w:hanging="360"/>
+      </w:pPr>
+    </w:lvl>
+    <w:lvl w:ilvl="4" w:tentative="1">
+      <w:start w:val="1"/>
+      <w:numFmt w:val="decimal"/>
+      <w:lvlText w:val="%5."/>
+      <w:lvlJc w:val="left"/>
+      <w:pPr>
+        <w:tabs>
+          <w:tab w:val="num" w:pos="3600"/>
+        </w:tabs>
+        <w:ind w:left="3600" w:hanging="360"/>
+      </w:pPr>
+    </w:lvl>
+    <w:lvl w:ilvl="5" w:tentative="1">
+      <w:start w:val="1"/>
+      <w:numFmt w:val="decimal"/>
+      <w:lvlText w:val="%6."/>
+      <w:lvlJc w:val="left"/>
+      <w:pPr>
+        <w:tabs>
+          <w:tab w:val="num" w:pos="4320"/>
+        </w:tabs>
+        <w:ind w:left="4320" w:hanging="360"/>
+      </w:pPr>
+    </w:lvl>
+    <w:lvl w:ilvl="6" w:tentative="1">
+      <w:start w:val="1"/>
+      <w:numFmt w:val="decimal"/>
+      <w:lvlText w:val="%7."/>
+      <w:lvlJc w:val="left"/>
+      <w:pPr>
+        <w:tabs>
+          <w:tab w:val="num" w:pos="5040"/>
+        </w:tabs>
+        <w:ind w:left="5040" w:hanging="360"/>
+      </w:pPr>
+    </w:lvl>
+    <w:lvl w:ilvl="7" w:tentative="1">
+      <w:start w:val="1"/>
+      <w:numFmt w:val="decimal"/>
+      <w:lvlText w:val="%8."/>
+      <w:lvlJc w:val="left"/>
+      <w:pPr>
+        <w:tabs>
+          <w:tab w:val="num" w:pos="5760"/>
+        </w:tabs>
+        <w:ind w:left="5760" w:hanging="360"/>
+      </w:pPr>
+    </w:lvl>
+    <w:lvl w:ilvl="8" w:tentative="1">
+      <w:start w:val="1"/>
+      <w:numFmt w:val="decimal"/>
+      <w:lvlText w:val="%9."/>
+      <w:lvlJc w:val="left"/>
+      <w:pPr>
+        <w:tabs>
+          <w:tab w:val="num" w:pos="6480"/>
+        </w:tabs>
+        <w:ind w:left="6480" w:hanging="360"/>
+      </w:pPr>
+    </w:lvl>
+  </w:abstractNum>
+  <w:abstractNum w:abstractNumId="1" w15:restartNumberingAfterBreak="0">
+    <w:nsid w:val="0F196DA3"/>
+    <w:multiLevelType w:val="multilevel"/>
+    <w:tmpl w:val="ACFA5CCA"/>
+    <w:lvl w:ilvl="0">
+      <w:start w:val="1"/>
+      <w:numFmt w:val="decimal"/>
+      <w:lvlText w:val="%1."/>
+      <w:lvlJc w:val="left"/>
+      <w:pPr>
+        <w:tabs>
+          <w:tab w:val="num" w:pos="720"/>
+        </w:tabs>
+        <w:ind w:left="720" w:hanging="360"/>
+      </w:pPr>
+    </w:lvl>
+    <w:lvl w:ilvl="1" w:tentative="1">
+      <w:start w:val="1"/>
+      <w:numFmt w:val="decimal"/>
+      <w:lvlText w:val="%2."/>
+      <w:lvlJc w:val="left"/>
+      <w:pPr>
+        <w:tabs>
+          <w:tab w:val="num" w:pos="1440"/>
+        </w:tabs>
+        <w:ind w:left="1440" w:hanging="360"/>
+      </w:pPr>
+    </w:lvl>
+    <w:lvl w:ilvl="2" w:tentative="1">
+      <w:start w:val="1"/>
+      <w:numFmt w:val="decimal"/>
+      <w:lvlText w:val="%3."/>
+      <w:lvlJc w:val="left"/>
+      <w:pPr>
+        <w:tabs>
+          <w:tab w:val="num" w:pos="2160"/>
+        </w:tabs>
+        <w:ind w:left="2160" w:hanging="360"/>
+      </w:pPr>
+    </w:lvl>
+    <w:lvl w:ilvl="3" w:tentative="1">
+      <w:start w:val="1"/>
+      <w:numFmt w:val="decimal"/>
+      <w:lvlText w:val="%4."/>
+      <w:lvlJc w:val="left"/>
+      <w:pPr>
+        <w:tabs>
+          <w:tab w:val="num" w:pos="2880"/>
+        </w:tabs>
+        <w:ind w:left="2880" w:hanging="360"/>
+      </w:pPr>
+    </w:lvl>
+    <w:lvl w:ilvl="4" w:tentative="1">
+      <w:start w:val="1"/>
+      <w:numFmt w:val="decimal"/>
+      <w:lvlText w:val="%5."/>
+      <w:lvlJc w:val="left"/>
+      <w:pPr>
+        <w:tabs>
+          <w:tab w:val="num" w:pos="3600"/>
+        </w:tabs>
+        <w:ind w:left="3600" w:hanging="360"/>
+      </w:pPr>
+    </w:lvl>
+    <w:lvl w:ilvl="5" w:tentative="1">
+      <w:start w:val="1"/>
+      <w:numFmt w:val="decimal"/>
+      <w:lvlText w:val="%6."/>
+      <w:lvlJc w:val="left"/>
+      <w:pPr>
+        <w:tabs>
+          <w:tab w:val="num" w:pos="4320"/>
+        </w:tabs>
+        <w:ind w:left="4320" w:hanging="360"/>
+      </w:pPr>
+    </w:lvl>
+    <w:lvl w:ilvl="6" w:tentative="1">
+      <w:start w:val="1"/>
+      <w:numFmt w:val="decimal"/>
+      <w:lvlText w:val="%7."/>
+      <w:lvlJc w:val="left"/>
+      <w:pPr>
+        <w:tabs>
+          <w:tab w:val="num" w:pos="5040"/>
+        </w:tabs>
+        <w:ind w:left="5040" w:hanging="360"/>
+      </w:pPr>
+    </w:lvl>
+    <w:lvl w:ilvl="7" w:tentative="1">
+      <w:start w:val="1"/>
+      <w:numFmt w:val="decimal"/>
+      <w:lvlText w:val="%8."/>
+      <w:lvlJc w:val="left"/>
+      <w:pPr>
+        <w:tabs>
+          <w:tab w:val="num" w:pos="5760"/>
+        </w:tabs>
+        <w:ind w:left="5760" w:hanging="360"/>
+      </w:pPr>
+    </w:lvl>
+    <w:lvl w:ilvl="8" w:tentative="1">
+      <w:start w:val="1"/>
+      <w:numFmt w:val="decimal"/>
+      <w:lvlText w:val="%9."/>
+      <w:lvlJc w:val="left"/>
+      <w:pPr>
+        <w:tabs>
+          <w:tab w:val="num" w:pos="6480"/>
+        </w:tabs>
+        <w:ind w:left="6480" w:hanging="360"/>
+      </w:pPr>
+    </w:lvl>
+  </w:abstractNum>
+  <w:abstractNum w:abstractNumId="2" w15:restartNumberingAfterBreak="0">
+    <w:nsid w:val="0F3340DC"/>
+    <w:multiLevelType w:val="hybridMultilevel"/>
+    <w:tmpl w:val="BE9ABF04"/>
+    <w:lvl w:ilvl="0" w:tplc="0409000F">
+      <w:start w:val="1"/>
+      <w:numFmt w:val="decimal"/>
+      <w:lvlText w:val="%1."/>
+      <w:lvlJc w:val="left"/>
+      <w:pPr>
+        <w:ind w:left="720" w:hanging="360"/>
+      </w:pPr>
+      <w:rPr>
+        <w:rFonts w:hint="default"/>
+      </w:rPr>
+    </w:lvl>
+    <w:lvl w:ilvl="1" w:tplc="04090019" w:tentative="1">
+      <w:start w:val="1"/>
+      <w:numFmt w:val="lowerLetter"/>
+      <w:lvlText w:val="%2."/>
+      <w:lvlJc w:val="left"/>
+      <w:pPr>
+        <w:ind w:left="1440" w:hanging="360"/>
+      </w:pPr>
+    </w:lvl>
+    <w:lvl w:ilvl="2" w:tplc="0409001B" w:tentative="1">
+      <w:start w:val="1"/>
+      <w:numFmt w:val="lowerRoman"/>
+      <w:lvlText w:val="%3."/>
+      <w:lvlJc w:val="right"/>
+      <w:pPr>
+        <w:ind w:left="2160" w:hanging="180"/>
+      </w:pPr>
+    </w:lvl>
+    <w:lvl w:ilvl="3" w:tplc="0409000F" w:tentative="1">
+      <w:start w:val="1"/>
+      <w:numFmt w:val="decimal"/>
+      <w:lvlText w:val="%4."/>
+      <w:lvlJc w:val="left"/>
+      <w:pPr>
+        <w:ind w:left="2880" w:hanging="360"/>
+      </w:pPr>
+    </w:lvl>
+    <w:lvl w:ilvl="4" w:tplc="04090019" w:tentative="1">
+      <w:start w:val="1"/>
+      <w:numFmt w:val="lowerLetter"/>
+      <w:lvlText w:val="%5."/>
+      <w:lvlJc w:val="left"/>
+      <w:pPr>
+        <w:ind w:left="3600" w:hanging="360"/>
+      </w:pPr>
+    </w:lvl>
+    <w:lvl w:ilvl="5" w:tplc="0409001B" w:tentative="1">
+      <w:start w:val="1"/>
+      <w:numFmt w:val="lowerRoman"/>
+      <w:lvlText w:val="%6."/>
+      <w:lvlJc w:val="right"/>
+      <w:pPr>
+        <w:ind w:left="4320" w:hanging="180"/>
+      </w:pPr>
+    </w:lvl>
+    <w:lvl w:ilvl="6" w:tplc="0409000F" w:tentative="1">
+      <w:start w:val="1"/>
+      <w:numFmt w:val="decimal"/>
+      <w:lvlText w:val="%7."/>
+      <w:lvlJc w:val="left"/>
+      <w:pPr>
+        <w:ind w:left="5040" w:hanging="360"/>
+      </w:pPr>
+    </w:lvl>
+    <w:lvl w:ilvl="7" w:tplc="04090019" w:tentative="1">
+      <w:start w:val="1"/>
+      <w:numFmt w:val="lowerLetter"/>
+      <w:lvlText w:val="%8."/>
+      <w:lvlJc w:val="left"/>
+      <w:pPr>
+        <w:ind w:left="5760" w:hanging="360"/>
+      </w:pPr>
+    </w:lvl>
+    <w:lvl w:ilvl="8" w:tplc="0409001B" w:tentative="1">
+      <w:start w:val="1"/>
+      <w:numFmt w:val="lowerRoman"/>
+      <w:lvlText w:val="%9."/>
+      <w:lvlJc w:val="right"/>
+      <w:pPr>
+        <w:ind w:left="6480" w:hanging="180"/>
+      </w:pPr>
+    </w:lvl>
+  </w:abstractNum>
+  <w:abstractNum w:abstractNumId="3" w15:restartNumberingAfterBreak="0">
+    <w:nsid w:val="1ABA0C04"/>
+    <w:multiLevelType w:val="multilevel"/>
+    <w:tmpl w:val="5900DA06"/>
+    <w:lvl w:ilvl="0">
+      <w:start w:val="1"/>
+      <w:numFmt w:val="decimal"/>
+      <w:lvlText w:val="%1."/>
+      <w:lvlJc w:val="left"/>
+      <w:pPr>
+        <w:tabs>
+          <w:tab w:val="num" w:pos="720"/>
+        </w:tabs>
+        <w:ind w:left="720" w:hanging="360"/>
+      </w:pPr>
+    </w:lvl>
+    <w:lvl w:ilvl="1" w:tentative="1">
+      <w:start w:val="1"/>
+      <w:numFmt w:val="decimal"/>
+      <w:lvlText w:val="%2."/>
+      <w:lvlJc w:val="left"/>
+      <w:pPr>
+        <w:tabs>
+          <w:tab w:val="num" w:pos="1440"/>
+        </w:tabs>
+        <w:ind w:left="1440" w:hanging="360"/>
+      </w:pPr>
+    </w:lvl>
+    <w:lvl w:ilvl="2" w:tentative="1">
+      <w:start w:val="1"/>
+      <w:numFmt w:val="decimal"/>
+      <w:lvlText w:val="%3."/>
+      <w:lvlJc w:val="left"/>
+      <w:pPr>
+        <w:tabs>
+          <w:tab w:val="num" w:pos="2160"/>
+        </w:tabs>
+        <w:ind w:left="2160" w:hanging="360"/>
+      </w:pPr>
+    </w:lvl>
+    <w:lvl w:ilvl="3" w:tentative="1">
+      <w:start w:val="1"/>
+      <w:numFmt w:val="decimal"/>
+      <w:lvlText w:val="%4."/>
+      <w:lvlJc w:val="left"/>
+      <w:pPr>
+        <w:tabs>
+          <w:tab w:val="num" w:pos="2880"/>
+        </w:tabs>
+        <w:ind w:left="2880" w:hanging="360"/>
+      </w:pPr>
+    </w:lvl>
+    <w:lvl w:ilvl="4" w:tentative="1">
+      <w:start w:val="1"/>
+      <w:numFmt w:val="decimal"/>
+      <w:lvlText w:val="%5."/>
+      <w:lvlJc w:val="left"/>
+      <w:pPr>
+        <w:tabs>
+          <w:tab w:val="num" w:pos="3600"/>
+        </w:tabs>
+        <w:ind w:left="3600" w:hanging="360"/>
+      </w:pPr>
+    </w:lvl>
+    <w:lvl w:ilvl="5" w:tentative="1">
+      <w:start w:val="1"/>
+      <w:numFmt w:val="decimal"/>
+      <w:lvlText w:val="%6."/>
+      <w:lvlJc w:val="left"/>
+      <w:pPr>
+        <w:tabs>
+          <w:tab w:val="num" w:pos="4320"/>
+        </w:tabs>
+        <w:ind w:left="4320" w:hanging="360"/>
+      </w:pPr>
+    </w:lvl>
+    <w:lvl w:ilvl="6" w:tentative="1">
+      <w:start w:val="1"/>
+      <w:numFmt w:val="decimal"/>
+      <w:lvlText w:val="%7."/>
+      <w:lvlJc w:val="left"/>
+      <w:pPr>
+        <w:tabs>
+          <w:tab w:val="num" w:pos="5040"/>
+        </w:tabs>
+        <w:ind w:left="5040" w:hanging="360"/>
+      </w:pPr>
+    </w:lvl>
+    <w:lvl w:ilvl="7" w:tentative="1">
+      <w:start w:val="1"/>
+      <w:numFmt w:val="decimal"/>
+      <w:lvlText w:val="%8."/>
+      <w:lvlJc w:val="left"/>
+      <w:pPr>
+        <w:tabs>
+          <w:tab w:val="num" w:pos="5760"/>
+        </w:tabs>
+        <w:ind w:left="5760" w:hanging="360"/>
+      </w:pPr>
+    </w:lvl>
+    <w:lvl w:ilvl="8" w:tentative="1">
+      <w:start w:val="1"/>
+      <w:numFmt w:val="decimal"/>
+      <w:lvlText w:val="%9."/>
+      <w:lvlJc w:val="left"/>
+      <w:pPr>
+        <w:tabs>
+          <w:tab w:val="num" w:pos="6480"/>
+        </w:tabs>
+        <w:ind w:left="6480" w:hanging="360"/>
+      </w:pPr>
+    </w:lvl>
+  </w:abstractNum>
+  <w:abstractNum w:abstractNumId="4" w15:restartNumberingAfterBreak="0">
+    <w:nsid w:val="3A4C3369"/>
+    <w:multiLevelType w:val="multilevel"/>
+    <w:tmpl w:val="1B726136"/>
+    <w:lvl w:ilvl="0">
+      <w:start w:val="1"/>
+      <w:numFmt w:val="decimal"/>
+      <w:lvlText w:val="%1."/>
+      <w:lvlJc w:val="left"/>
+      <w:pPr>
+        <w:tabs>
+          <w:tab w:val="num" w:pos="720"/>
+        </w:tabs>
+        <w:ind w:left="720" w:hanging="360"/>
+      </w:pPr>
+    </w:lvl>
+    <w:lvl w:ilvl="1">
+      <w:start w:val="1"/>
+      <w:numFmt w:val="decimal"/>
+      <w:lvlText w:val="%2."/>
+      <w:lvlJc w:val="left"/>
+      <w:pPr>
+        <w:ind w:left="1440" w:hanging="360"/>
+      </w:pPr>
+      <w:rPr>
+        <w:rFonts w:hint="default"/>
+      </w:rPr>
+    </w:lvl>
+    <w:lvl w:ilvl="2" w:tentative="1">
+      <w:start w:val="1"/>
+      <w:numFmt w:val="decimal"/>
+      <w:lvlText w:val="%3."/>
+      <w:lvlJc w:val="left"/>
+      <w:pPr>
+        <w:tabs>
+          <w:tab w:val="num" w:pos="2160"/>
+        </w:tabs>
+        <w:ind w:left="2160" w:hanging="360"/>
+      </w:pPr>
+    </w:lvl>
+    <w:lvl w:ilvl="3" w:tentative="1">
+      <w:start w:val="1"/>
+      <w:numFmt w:val="decimal"/>
+      <w:lvlText w:val="%4."/>
+      <w:lvlJc w:val="left"/>
+      <w:pPr>
+        <w:tabs>
+          <w:tab w:val="num" w:pos="2880"/>
+        </w:tabs>
+        <w:ind w:left="2880" w:hanging="360"/>
+      </w:pPr>
+    </w:lvl>
+    <w:lvl w:ilvl="4" w:tentative="1">
+      <w:start w:val="1"/>
+      <w:numFmt w:val="decimal"/>
+      <w:lvlText w:val="%5."/>
+      <w:lvlJc w:val="left"/>
+      <w:pPr>
+        <w:tabs>
+          <w:tab w:val="num" w:pos="3600"/>
+        </w:tabs>
+        <w:ind w:left="3600" w:hanging="360"/>
+      </w:pPr>
+    </w:lvl>
+    <w:lvl w:ilvl="5" w:tentative="1">
+      <w:start w:val="1"/>
+      <w:numFmt w:val="decimal"/>
+      <w:lvlText w:val="%6."/>
+      <w:lvlJc w:val="left"/>
+      <w:pPr>
+        <w:tabs>
+          <w:tab w:val="num" w:pos="4320"/>
+        </w:tabs>
+        <w:ind w:left="4320" w:hanging="360"/>
+      </w:pPr>
+    </w:lvl>
+    <w:lvl w:ilvl="6" w:tentative="1">
+      <w:start w:val="1"/>
+      <w:numFmt w:val="decimal"/>
+      <w:lvlText w:val="%7."/>
+      <w:lvlJc w:val="left"/>
+      <w:pPr>
+        <w:tabs>
+          <w:tab w:val="num" w:pos="5040"/>
+        </w:tabs>
+        <w:ind w:left="5040" w:hanging="360"/>
+      </w:pPr>
+    </w:lvl>
+    <w:lvl w:ilvl="7" w:tentative="1">
+      <w:start w:val="1"/>
+      <w:numFmt w:val="decimal"/>
+      <w:lvlText w:val="%8."/>
+      <w:lvlJc w:val="left"/>
+      <w:pPr>
+        <w:tabs>
+          <w:tab w:val="num" w:pos="5760"/>
+        </w:tabs>
+        <w:ind w:left="5760" w:hanging="360"/>
+      </w:pPr>
+    </w:lvl>
+    <w:lvl w:ilvl="8" w:tentative="1">
+      <w:start w:val="1"/>
+      <w:numFmt w:val="decimal"/>
+      <w:lvlText w:val="%9."/>
+      <w:lvlJc w:val="left"/>
+      <w:pPr>
+        <w:tabs>
+          <w:tab w:val="num" w:pos="6480"/>
+        </w:tabs>
+        <w:ind w:left="6480" w:hanging="360"/>
+      </w:pPr>
+    </w:lvl>
+  </w:abstractNum>
+  <w:abstractNum w:abstractNumId="5" w15:restartNumberingAfterBreak="0">
+    <w:nsid w:val="48BB6BFC"/>
+    <w:multiLevelType w:val="multilevel"/>
+    <w:tmpl w:val="CC4AD21E"/>
+    <w:lvl w:ilvl="0">
+      <w:start w:val="1"/>
+      <w:numFmt w:val="decimal"/>
+      <w:lvlText w:val="%1."/>
+      <w:lvlJc w:val="left"/>
+      <w:pPr>
+        <w:tabs>
+          <w:tab w:val="num" w:pos="720"/>
+        </w:tabs>
+        <w:ind w:left="720" w:hanging="360"/>
+      </w:pPr>
+    </w:lvl>
+    <w:lvl w:ilvl="1" w:tentative="1">
+      <w:start w:val="1"/>
+      <w:numFmt w:val="decimal"/>
+      <w:lvlText w:val="%2."/>
+      <w:lvlJc w:val="left"/>
+      <w:pPr>
+        <w:tabs>
+          <w:tab w:val="num" w:pos="1440"/>
+        </w:tabs>
+        <w:ind w:left="1440" w:hanging="360"/>
+      </w:pPr>
+    </w:lvl>
+    <w:lvl w:ilvl="2" w:tentative="1">
+      <w:start w:val="1"/>
+      <w:numFmt w:val="decimal"/>
+      <w:lvlText w:val="%3."/>
+      <w:lvlJc w:val="left"/>
+      <w:pPr>
+        <w:tabs>
+          <w:tab w:val="num" w:pos="2160"/>
+        </w:tabs>
+        <w:ind w:left="2160" w:hanging="360"/>
+      </w:pPr>
+    </w:lvl>
+    <w:lvl w:ilvl="3" w:tentative="1">
+      <w:start w:val="1"/>
+      <w:numFmt w:val="decimal"/>
+      <w:lvlText w:val="%4."/>
+      <w:lvlJc w:val="left"/>
+      <w:pPr>
+        <w:tabs>
+          <w:tab w:val="num" w:pos="2880"/>
+        </w:tabs>
+        <w:ind w:left="2880" w:hanging="360"/>
+      </w:pPr>
+    </w:lvl>
+    <w:lvl w:ilvl="4" w:tentative="1">
+      <w:start w:val="1"/>
+      <w:numFmt w:val="decimal"/>
+      <w:lvlText w:val="%5."/>
+      <w:lvlJc w:val="left"/>
+      <w:pPr>
+        <w:tabs>
+          <w:tab w:val="num" w:pos="3600"/>
+        </w:tabs>
+        <w:ind w:left="3600" w:hanging="360"/>
+      </w:pPr>
+    </w:lvl>
+    <w:lvl w:ilvl="5" w:tentative="1">
+      <w:start w:val="1"/>
+      <w:numFmt w:val="decimal"/>
+      <w:lvlText w:val="%6."/>
+      <w:lvlJc w:val="left"/>
+      <w:pPr>
+        <w:tabs>
+          <w:tab w:val="num" w:pos="4320"/>
+        </w:tabs>
+        <w:ind w:left="4320" w:hanging="360"/>
+      </w:pPr>
+    </w:lvl>
+    <w:lvl w:ilvl="6" w:tentative="1">
+      <w:start w:val="1"/>
+      <w:numFmt w:val="decimal"/>
+      <w:lvlText w:val="%7."/>
+      <w:lvlJc w:val="left"/>
+      <w:pPr>
+        <w:tabs>
+          <w:tab w:val="num" w:pos="5040"/>
+        </w:tabs>
+        <w:ind w:left="5040" w:hanging="360"/>
+      </w:pPr>
+    </w:lvl>
+    <w:lvl w:ilvl="7" w:tentative="1">
+      <w:start w:val="1"/>
+      <w:numFmt w:val="decimal"/>
+      <w:lvlText w:val="%8."/>
+      <w:lvlJc w:val="left"/>
+      <w:pPr>
+        <w:tabs>
+          <w:tab w:val="num" w:pos="5760"/>
+        </w:tabs>
+        <w:ind w:left="5760" w:hanging="360"/>
+      </w:pPr>
+    </w:lvl>
+    <w:lvl w:ilvl="8" w:tentative="1">
+      <w:start w:val="1"/>
+      <w:numFmt w:val="decimal"/>
+      <w:lvlText w:val="%9."/>
+      <w:lvlJc w:val="left"/>
+      <w:pPr>
+        <w:tabs>
+          <w:tab w:val="num" w:pos="6480"/>
+        </w:tabs>
+        <w:ind w:left="6480" w:hanging="360"/>
+      </w:pPr>
+    </w:lvl>
+  </w:abstractNum>
+  <w:abstractNum w:abstractNumId="6" w15:restartNumberingAfterBreak="0">
+    <w:nsid w:val="51916FC0"/>
+    <w:multiLevelType w:val="multilevel"/>
+    <w:tmpl w:val="E6CA6D92"/>
+    <w:lvl w:ilvl="0">
+      <w:start w:val="1"/>
+      <w:numFmt w:val="decimal"/>
+      <w:lvlText w:val="%1."/>
+      <w:lvlJc w:val="left"/>
+      <w:pPr>
+        <w:tabs>
+          <w:tab w:val="num" w:pos="720"/>
+        </w:tabs>
+        <w:ind w:left="720" w:hanging="360"/>
+      </w:pPr>
+    </w:lvl>
+    <w:lvl w:ilvl="1" w:tentative="1">
+      <w:start w:val="1"/>
+      <w:numFmt w:val="decimal"/>
+      <w:lvlText w:val="%2."/>
+      <w:lvlJc w:val="left"/>
+      <w:pPr>
+        <w:tabs>
+          <w:tab w:val="num" w:pos="1440"/>
+        </w:tabs>
+        <w:ind w:left="1440" w:hanging="360"/>
+      </w:pPr>
+    </w:lvl>
+    <w:lvl w:ilvl="2" w:tentative="1">
+      <w:start w:val="1"/>
+      <w:numFmt w:val="decimal"/>
+      <w:lvlText w:val="%3."/>
+      <w:lvlJc w:val="left"/>
+      <w:pPr>
+        <w:tabs>
+          <w:tab w:val="num" w:pos="2160"/>
+        </w:tabs>
+        <w:ind w:left="2160" w:hanging="360"/>
+      </w:pPr>
+    </w:lvl>
+    <w:lvl w:ilvl="3" w:tentative="1">
+      <w:start w:val="1"/>
+      <w:numFmt w:val="decimal"/>
+      <w:lvlText w:val="%4."/>
+      <w:lvlJc w:val="left"/>
+      <w:pPr>
+        <w:tabs>
+          <w:tab w:val="num" w:pos="2880"/>
+        </w:tabs>
+        <w:ind w:left="2880" w:hanging="360"/>
+      </w:pPr>
+    </w:lvl>
+    <w:lvl w:ilvl="4" w:tentative="1">
+      <w:start w:val="1"/>
+      <w:numFmt w:val="decimal"/>
+      <w:lvlText w:val="%5."/>
+      <w:lvlJc w:val="left"/>
+      <w:pPr>
+        <w:tabs>
+          <w:tab w:val="num" w:pos="3600"/>
+        </w:tabs>
+        <w:ind w:left="3600" w:hanging="360"/>
+      </w:pPr>
+    </w:lvl>
+    <w:lvl w:ilvl="5" w:tentative="1">
+      <w:start w:val="1"/>
+      <w:numFmt w:val="decimal"/>
+      <w:lvlText w:val="%6."/>
+      <w:lvlJc w:val="left"/>
+      <w:pPr>
+        <w:tabs>
+          <w:tab w:val="num" w:pos="4320"/>
+        </w:tabs>
+        <w:ind w:left="4320" w:hanging="360"/>
+      </w:pPr>
+    </w:lvl>
+    <w:lvl w:ilvl="6" w:tentative="1">
+      <w:start w:val="1"/>
+      <w:numFmt w:val="decimal"/>
+      <w:lvlText w:val="%7."/>
+      <w:lvlJc w:val="left"/>
+      <w:pPr>
+        <w:tabs>
+          <w:tab w:val="num" w:pos="5040"/>
+        </w:tabs>
+        <w:ind w:left="5040" w:hanging="360"/>
+      </w:pPr>
+    </w:lvl>
+    <w:lvl w:ilvl="7" w:tentative="1">
+      <w:start w:val="1"/>
+      <w:numFmt w:val="decimal"/>
+      <w:lvlText w:val="%8."/>
+      <w:lvlJc w:val="left"/>
+      <w:pPr>
+        <w:tabs>
+          <w:tab w:val="num" w:pos="5760"/>
+        </w:tabs>
+        <w:ind w:left="5760" w:hanging="360"/>
+      </w:pPr>
+    </w:lvl>
+    <w:lvl w:ilvl="8" w:tentative="1">
+      <w:start w:val="1"/>
+      <w:numFmt w:val="decimal"/>
+      <w:lvlText w:val="%9."/>
+      <w:lvlJc w:val="left"/>
+      <w:pPr>
+        <w:tabs>
+          <w:tab w:val="num" w:pos="6480"/>
+        </w:tabs>
+        <w:ind w:left="6480" w:hanging="360"/>
+      </w:pPr>
+    </w:lvl>
+  </w:abstractNum>
+  <w:abstractNum w:abstractNumId="7" w15:restartNumberingAfterBreak="0">
+    <w:nsid w:val="54370DE5"/>
+    <w:multiLevelType w:val="hybridMultilevel"/>
+    <w:tmpl w:val="A5147B68"/>
+    <w:lvl w:ilvl="0" w:tplc="0409000F">
+      <w:start w:val="1"/>
+      <w:numFmt w:val="decimal"/>
+      <w:lvlText w:val="%1."/>
+      <w:lvlJc w:val="left"/>
+      <w:pPr>
+        <w:ind w:left="720" w:hanging="360"/>
+      </w:pPr>
+      <w:rPr>
+        <w:rFonts w:hint="default"/>
+      </w:rPr>
+    </w:lvl>
+    <w:lvl w:ilvl="1" w:tplc="04090019" w:tentative="1">
+      <w:start w:val="1"/>
+      <w:numFmt w:val="lowerLetter"/>
+      <w:lvlText w:val="%2."/>
+      <w:lvlJc w:val="left"/>
+      <w:pPr>
+        <w:ind w:left="1440" w:hanging="360"/>
+      </w:pPr>
+    </w:lvl>
+    <w:lvl w:ilvl="2" w:tplc="0409001B" w:tentative="1">
+      <w:start w:val="1"/>
+      <w:numFmt w:val="lowerRoman"/>
+      <w:lvlText w:val="%3."/>
+      <w:lvlJc w:val="right"/>
+      <w:pPr>
+        <w:ind w:left="2160" w:hanging="180"/>
+      </w:pPr>
+    </w:lvl>
+    <w:lvl w:ilvl="3" w:tplc="0409000F" w:tentative="1">
+      <w:start w:val="1"/>
+      <w:numFmt w:val="decimal"/>
+      <w:lvlText w:val="%4."/>
+      <w:lvlJc w:val="left"/>
+      <w:pPr>
+        <w:ind w:left="2880" w:hanging="360"/>
+      </w:pPr>
+    </w:lvl>
+    <w:lvl w:ilvl="4" w:tplc="04090019" w:tentative="1">
+      <w:start w:val="1"/>
+      <w:numFmt w:val="lowerLetter"/>
+      <w:lvlText w:val="%5."/>
+      <w:lvlJc w:val="left"/>
+      <w:pPr>
+        <w:ind w:left="3600" w:hanging="360"/>
+      </w:pPr>
+    </w:lvl>
+    <w:lvl w:ilvl="5" w:tplc="0409001B" w:tentative="1">
+      <w:start w:val="1"/>
+      <w:numFmt w:val="lowerRoman"/>
+      <w:lvlText w:val="%6."/>
+      <w:lvlJc w:val="right"/>
+      <w:pPr>
+        <w:ind w:left="4320" w:hanging="180"/>
+      </w:pPr>
+    </w:lvl>
+    <w:lvl w:ilvl="6" w:tplc="0409000F" w:tentative="1">
+      <w:start w:val="1"/>
+      <w:numFmt w:val="decimal"/>
+      <w:lvlText w:val="%7."/>
+      <w:lvlJc w:val="left"/>
+      <w:pPr>
+        <w:ind w:left="5040" w:hanging="360"/>
+      </w:pPr>
+    </w:lvl>
+    <w:lvl w:ilvl="7" w:tplc="04090019" w:tentative="1">
+      <w:start w:val="1"/>
+      <w:numFmt w:val="lowerLetter"/>
+      <w:lvlText w:val="%8."/>
+      <w:lvlJc w:val="left"/>
+      <w:pPr>
+        <w:ind w:left="5760" w:hanging="360"/>
+      </w:pPr>
+    </w:lvl>
+    <w:lvl w:ilvl="8" w:tplc="0409001B" w:tentative="1">
+      <w:start w:val="1"/>
+      <w:numFmt w:val="lowerRoman"/>
+      <w:lvlText w:val="%9."/>
+      <w:lvlJc w:val="right"/>
+      <w:pPr>
+        <w:ind w:left="6480" w:hanging="180"/>
+      </w:pPr>
+    </w:lvl>
+  </w:abstractNum>
+  <w:abstractNum w:abstractNumId="8" w15:restartNumberingAfterBreak="0">
+    <w:nsid w:val="63C41403"/>
+    <w:multiLevelType w:val="hybridMultilevel"/>
+    <w:tmpl w:val="6CEC2840"/>
+    <w:lvl w:ilvl="0" w:tplc="0409000F">
+      <w:start w:val="1"/>
+      <w:numFmt w:val="decimal"/>
+      <w:lvlText w:val="%1."/>
+      <w:lvlJc w:val="left"/>
+      <w:pPr>
+        <w:ind w:left="720" w:hanging="360"/>
+      </w:pPr>
+      <w:rPr>
+        <w:rFonts w:hint="default"/>
+      </w:rPr>
+    </w:lvl>
+    <w:lvl w:ilvl="1" w:tplc="04090019" w:tentative="1">
+      <w:start w:val="1"/>
+      <w:numFmt w:val="lowerLetter"/>
+      <w:lvlText w:val="%2."/>
+      <w:lvlJc w:val="left"/>
+      <w:pPr>
+        <w:ind w:left="1440" w:hanging="360"/>
+      </w:pPr>
+    </w:lvl>
+    <w:lvl w:ilvl="2" w:tplc="0409001B" w:tentative="1">
+      <w:start w:val="1"/>
+      <w:numFmt w:val="lowerRoman"/>
+      <w:lvlText w:val="%3."/>
+      <w:lvlJc w:val="right"/>
+      <w:pPr>
+        <w:ind w:left="2160" w:hanging="180"/>
+      </w:pPr>
+    </w:lvl>
+    <w:lvl w:ilvl="3" w:tplc="0409000F" w:tentative="1">
+      <w:start w:val="1"/>
+      <w:numFmt w:val="decimal"/>
+      <w:lvlText w:val="%4."/>
+      <w:lvlJc w:val="left"/>
+      <w:pPr>
+        <w:ind w:left="2880" w:hanging="360"/>
+      </w:pPr>
+    </w:lvl>
+    <w:lvl w:ilvl="4" w:tplc="04090019" w:tentative="1">
+      <w:start w:val="1"/>
+      <w:numFmt w:val="lowerLetter"/>
+      <w:lvlText w:val="%5."/>
+      <w:lvlJc w:val="left"/>
+      <w:pPr>
+        <w:ind w:left="3600" w:hanging="360"/>
+      </w:pPr>
+    </w:lvl>
+    <w:lvl w:ilvl="5" w:tplc="0409001B" w:tentative="1">
+      <w:start w:val="1"/>
+      <w:numFmt w:val="lowerRoman"/>
+      <w:lvlText w:val="%6."/>
+      <w:lvlJc w:val="right"/>
+      <w:pPr>
+        <w:ind w:left="4320" w:hanging="180"/>
+      </w:pPr>
+    </w:lvl>
+    <w:lvl w:ilvl="6" w:tplc="0409000F" w:tentative="1">
+      <w:start w:val="1"/>
+      <w:numFmt w:val="decimal"/>
+      <w:lvlText w:val="%7."/>
+      <w:lvlJc w:val="left"/>
+      <w:pPr>
+        <w:ind w:left="5040" w:hanging="360"/>
+      </w:pPr>
+    </w:lvl>
+    <w:lvl w:ilvl="7" w:tplc="04090019" w:tentative="1">
+      <w:start w:val="1"/>
+      <w:numFmt w:val="lowerLetter"/>
+      <w:lvlText w:val="%8."/>
+      <w:lvlJc w:val="left"/>
+      <w:pPr>
+        <w:ind w:left="5760" w:hanging="360"/>
+      </w:pPr>
+    </w:lvl>
+    <w:lvl w:ilvl="8" w:tplc="0409001B" w:tentative="1">
+      <w:start w:val="1"/>
+      <w:numFmt w:val="lowerRoman"/>
+      <w:lvlText w:val="%9."/>
+      <w:lvlJc w:val="right"/>
+      <w:pPr>
+        <w:ind w:left="6480" w:hanging="180"/>
+      </w:pPr>
+    </w:lvl>
+  </w:abstractNum>
+  <w:abstractNum w:abstractNumId="9" w15:restartNumberingAfterBreak="0">
     <w:nsid w:val="66161861"/>
     <w:multiLevelType w:val="hybridMultilevel"/>
     <w:tmpl w:val="128009CC"/>
@@ -516,8 +2519,35 @@
       </w:pPr>
     </w:lvl>
   </w:abstractNum>
-  <w:num w:numId="1">
+  <w:num w:numId="1" w16cid:durableId="917522993">
+    <w:abstractNumId w:val="9"/>
+  </w:num>
+  <w:num w:numId="2" w16cid:durableId="1995988650">
+    <w:abstractNumId w:val="6"/>
+  </w:num>
+  <w:num w:numId="3" w16cid:durableId="1850682624">
+    <w:abstractNumId w:val="5"/>
+  </w:num>
+  <w:num w:numId="4" w16cid:durableId="426930196">
     <w:abstractNumId w:val="0"/>
+  </w:num>
+  <w:num w:numId="5" w16cid:durableId="2046327749">
+    <w:abstractNumId w:val="1"/>
+  </w:num>
+  <w:num w:numId="6" w16cid:durableId="149493379">
+    <w:abstractNumId w:val="3"/>
+  </w:num>
+  <w:num w:numId="7" w16cid:durableId="1533030897">
+    <w:abstractNumId w:val="4"/>
+  </w:num>
+  <w:num w:numId="8" w16cid:durableId="1497768973">
+    <w:abstractNumId w:val="8"/>
+  </w:num>
+  <w:num w:numId="9" w16cid:durableId="631785545">
+    <w:abstractNumId w:val="2"/>
+  </w:num>
+  <w:num w:numId="10" w16cid:durableId="1029843201">
+    <w:abstractNumId w:val="7"/>
   </w:num>
 </w:numbering>
 </file>
@@ -960,6 +2990,19 @@
       <w:contextualSpacing/>
     </w:pPr>
   </w:style>
+  <w:style w:type="paragraph" w:customStyle="1" w:styleId="m-4982497889822568046msolistparagraph">
+    <w:name w:val="m_-4982497889822568046msolistparagraph"/>
+    <w:basedOn w:val="Normal"/>
+    <w:rsid w:val="00F05A94"/>
+    <w:pPr>
+      <w:spacing w:before="100" w:beforeAutospacing="1" w:after="100" w:afterAutospacing="1" w:line="240" w:lineRule="auto"/>
+    </w:pPr>
+    <w:rPr>
+      <w:rFonts w:ascii="Times New Roman" w:eastAsia="Times New Roman" w:hAnsi="Times New Roman" w:cs="Times New Roman"/>
+      <w:sz w:val="24"/>
+      <w:szCs w:val="24"/>
+    </w:rPr>
+  </w:style>
 </w:styles>
 </file>
 

</xml_diff>

<commit_message>
flowable Integration poc and docs
</commit_message>
<xml_diff>
--- a/BPMN-Flowable.docx
+++ b/BPMN-Flowable.docx
@@ -1395,11 +1395,227 @@
         <w:rPr>
           <w:rFonts w:asciiTheme="majorHAnsi" w:hAnsiTheme="majorHAnsi" w:cstheme="majorHAnsi"/>
         </w:rPr>
-        <w:t xml:space="preserve">For rest flavor need to add </w:t>
-      </w:r>
-      <w:r>
-        <w:rPr>
-          <w:rFonts w:asciiTheme="majorHAnsi" w:hAnsiTheme="majorHAnsi" w:cstheme="majorHAnsi"/>
+        <w:t xml:space="preserve">For rest flavor need to </w:t>
+      </w:r>
+      <w:r>
+        <w:rPr>
+          <w:rFonts w:asciiTheme="majorHAnsi" w:hAnsiTheme="majorHAnsi" w:cstheme="majorHAnsi"/>
+        </w:rPr>
+        <w:t>add “</w:t>
+      </w:r>
+      <w:r>
+        <w:rPr>
+          <w:rFonts w:asciiTheme="majorHAnsi" w:hAnsiTheme="majorHAnsi" w:cstheme="majorHAnsi"/>
+        </w:rPr>
+        <w:t>flowable-spring-boot-starter-rest”  dependency.</w:t>
+      </w:r>
+    </w:p>
+    <w:p>
+      <w:pPr>
+        <w:rPr>
+          <w:rFonts w:asciiTheme="majorHAnsi" w:hAnsiTheme="majorHAnsi" w:cstheme="majorHAnsi"/>
+        </w:rPr>
+      </w:pPr>
+    </w:p>
+    <w:p>
+      <w:pPr>
+        <w:rPr>
+          <w:rFonts w:asciiTheme="majorHAnsi" w:hAnsiTheme="majorHAnsi" w:cstheme="majorHAnsi"/>
+          <w:b/>
+          <w:bCs/>
+          <w:sz w:val="24"/>
+          <w:szCs w:val="24"/>
+        </w:rPr>
+      </w:pPr>
+      <w:r>
+        <w:rPr>
+          <w:rFonts w:asciiTheme="majorHAnsi" w:hAnsiTheme="majorHAnsi" w:cstheme="majorHAnsi"/>
+          <w:b/>
+          <w:bCs/>
+          <w:sz w:val="24"/>
+          <w:szCs w:val="24"/>
+        </w:rPr>
+        <w:t>Flo</w:t>
+      </w:r>
+      <w:r>
+        <w:rPr>
+          <w:rFonts w:asciiTheme="majorHAnsi" w:hAnsiTheme="majorHAnsi" w:cstheme="majorHAnsi"/>
+          <w:b/>
+          <w:bCs/>
+          <w:sz w:val="24"/>
+          <w:szCs w:val="24"/>
+        </w:rPr>
+        <w:t>wable Database Schema:</w:t>
+      </w:r>
+    </w:p>
+    <w:p>
+      <w:pPr>
+        <w:rPr>
+          <w:rFonts w:asciiTheme="majorHAnsi" w:hAnsiTheme="majorHAnsi" w:cstheme="majorHAnsi"/>
+          <w:b/>
+          <w:bCs/>
+        </w:rPr>
+      </w:pPr>
+      <w:r>
+        <w:rPr>
+          <w:rFonts w:asciiTheme="majorHAnsi" w:hAnsiTheme="majorHAnsi" w:cstheme="majorHAnsi"/>
+          <w:b/>
+          <w:bCs/>
+          <w:sz w:val="24"/>
+          <w:szCs w:val="24"/>
+        </w:rPr>
+        <w:tab/>
+      </w:r>
+      <w:r>
+        <w:rPr>
+          <w:rFonts w:asciiTheme="majorHAnsi" w:hAnsiTheme="majorHAnsi" w:cstheme="majorHAnsi"/>
+        </w:rPr>
+        <w:t xml:space="preserve">The </w:t>
+      </w:r>
+      <w:r>
+        <w:rPr>
+          <w:rFonts w:asciiTheme="majorHAnsi" w:hAnsiTheme="majorHAnsi" w:cstheme="majorHAnsi"/>
+        </w:rPr>
+        <w:t xml:space="preserve">database table names associated with the Flowable Opensource code base start with </w:t>
+      </w:r>
+      <w:r>
+        <w:rPr>
+          <w:rFonts w:asciiTheme="majorHAnsi" w:hAnsiTheme="majorHAnsi" w:cstheme="majorHAnsi"/>
+          <w:b/>
+          <w:bCs/>
+        </w:rPr>
+        <w:t>ACT_TBL_NAME</w:t>
+      </w:r>
+    </w:p>
+    <w:p>
+      <w:pPr>
+        <w:rPr>
+          <w:rFonts w:asciiTheme="majorHAnsi" w:hAnsiTheme="majorHAnsi" w:cstheme="majorHAnsi"/>
+          <w:b/>
+          <w:bCs/>
+        </w:rPr>
+      </w:pPr>
+      <w:r>
+        <w:rPr>
+          <w:rFonts w:asciiTheme="majorHAnsi" w:hAnsiTheme="majorHAnsi" w:cstheme="majorHAnsi"/>
+          <w:b/>
+          <w:bCs/>
+        </w:rPr>
+        <w:tab/>
+      </w:r>
+      <w:r>
+        <w:rPr>
+          <w:rFonts w:asciiTheme="majorHAnsi" w:hAnsiTheme="majorHAnsi" w:cstheme="majorHAnsi"/>
+        </w:rPr>
+        <w:t xml:space="preserve">Specific to Flowable work or Engage start with the </w:t>
+      </w:r>
+      <w:r>
+        <w:rPr>
+          <w:rFonts w:asciiTheme="majorHAnsi" w:hAnsiTheme="majorHAnsi" w:cstheme="majorHAnsi"/>
+          <w:b/>
+          <w:bCs/>
+        </w:rPr>
+        <w:t>FLW_prefix</w:t>
+      </w:r>
+    </w:p>
+    <w:p>
+      <w:pPr>
+        <w:rPr>
+          <w:rFonts w:asciiTheme="majorHAnsi" w:hAnsiTheme="majorHAnsi" w:cstheme="majorHAnsi"/>
+          <w:b/>
+          <w:bCs/>
+        </w:rPr>
+      </w:pPr>
+      <w:r>
+        <w:rPr>
+          <w:rFonts w:asciiTheme="majorHAnsi" w:hAnsiTheme="majorHAnsi" w:cstheme="majorHAnsi"/>
+          <w:b/>
+          <w:bCs/>
+        </w:rPr>
+        <w:t>The Second part of the table after first “_” is a two character identification specifying the specific use case of the table.</w:t>
+      </w:r>
+    </w:p>
+    <w:p>
+      <w:pPr>
+        <w:rPr>
+          <w:rFonts w:asciiTheme="majorHAnsi" w:hAnsiTheme="majorHAnsi" w:cstheme="majorHAnsi"/>
+        </w:rPr>
+      </w:pPr>
+      <w:r>
+        <w:rPr>
+          <w:rFonts w:asciiTheme="majorHAnsi" w:hAnsiTheme="majorHAnsi" w:cstheme="majorHAnsi"/>
+          <w:b/>
+          <w:bCs/>
+        </w:rPr>
+        <w:t xml:space="preserve">GE_: </w:t>
+      </w:r>
+      <w:r>
+        <w:rPr>
+          <w:rFonts w:asciiTheme="majorHAnsi" w:hAnsiTheme="majorHAnsi" w:cstheme="majorHAnsi"/>
+        </w:rPr>
+        <w:t>General Data</w:t>
+      </w:r>
+      <w:r>
+        <w:rPr>
+          <w:rFonts w:asciiTheme="majorHAnsi" w:hAnsiTheme="majorHAnsi" w:cstheme="majorHAnsi"/>
+          <w:b/>
+          <w:bCs/>
+        </w:rPr>
+        <w:t xml:space="preserve">, </w:t>
+      </w:r>
+      <w:r>
+        <w:rPr>
+          <w:rFonts w:asciiTheme="majorHAnsi" w:hAnsiTheme="majorHAnsi" w:cstheme="majorHAnsi"/>
+        </w:rPr>
+        <w:t>which is used for various use cases.</w:t>
+      </w:r>
+    </w:p>
+    <w:p>
+      <w:pPr>
+        <w:rPr>
+          <w:rFonts w:asciiTheme="majorHAnsi" w:hAnsiTheme="majorHAnsi" w:cstheme="majorHAnsi"/>
+        </w:rPr>
+      </w:pPr>
+      <w:r>
+        <w:rPr>
+          <w:rFonts w:asciiTheme="majorHAnsi" w:hAnsiTheme="majorHAnsi" w:cstheme="majorHAnsi"/>
+          <w:b/>
+          <w:bCs/>
+        </w:rPr>
+        <w:t xml:space="preserve">RU_: </w:t>
+      </w:r>
+      <w:r>
+        <w:rPr>
+          <w:rFonts w:asciiTheme="majorHAnsi" w:hAnsiTheme="majorHAnsi" w:cstheme="majorHAnsi"/>
+        </w:rPr>
+        <w:t xml:space="preserve">Runtime tables, contain the runtime data of processes, cases etc. That are not yet finished. Flowable only stores the </w:t>
+      </w:r>
+      <w:r>
+        <w:rPr>
+          <w:rFonts w:asciiTheme="majorHAnsi" w:hAnsiTheme="majorHAnsi" w:cstheme="majorHAnsi"/>
+        </w:rPr>
+        <w:t>runtime data during execution and removes the records after the instances ends. This keeps the runtime tables small and fast.</w:t>
+      </w:r>
+    </w:p>
+    <w:p>
+      <w:pPr>
+        <w:rPr>
+          <w:rFonts w:asciiTheme="majorHAnsi" w:hAnsiTheme="majorHAnsi" w:cstheme="majorHAnsi"/>
+        </w:rPr>
+      </w:pPr>
+      <w:r>
+        <w:rPr>
+          <w:rFonts w:asciiTheme="majorHAnsi" w:hAnsiTheme="majorHAnsi" w:cstheme="majorHAnsi"/>
+          <w:b/>
+          <w:bCs/>
+        </w:rPr>
+        <w:t>HI_:</w:t>
+      </w:r>
+      <w:r>
+        <w:rPr>
+          <w:rFonts w:asciiTheme="majorHAnsi" w:hAnsiTheme="majorHAnsi" w:cstheme="majorHAnsi"/>
+          <w:b/>
+          <w:bCs/>
         </w:rPr>
         <w:t xml:space="preserve"> </w:t>
       </w:r>
@@ -1407,22 +1623,38 @@
         <w:rPr>
           <w:rFonts w:asciiTheme="majorHAnsi" w:hAnsiTheme="majorHAnsi" w:cstheme="majorHAnsi"/>
         </w:rPr>
-        <w:t>“</w:t>
-      </w:r>
-      <w:r>
-        <w:rPr>
-          <w:rFonts w:asciiTheme="majorHAnsi" w:hAnsiTheme="majorHAnsi" w:cstheme="majorHAnsi"/>
-        </w:rPr>
-        <w:t>flowable-spring-boot-starter-</w:t>
-      </w:r>
-      <w:r>
-        <w:rPr>
-          <w:rFonts w:asciiTheme="majorHAnsi" w:hAnsiTheme="majorHAnsi" w:cstheme="majorHAnsi"/>
-        </w:rPr>
-        <w:t>rest”  dependency.</w:t>
-      </w:r>
-    </w:p>
-    <w:p/>
+        <w:t>Historical table, These tables contains the historical data when the data is removed from the runtime tables then. These tables contains all the information for these finished instances.</w:t>
+      </w:r>
+    </w:p>
+    <w:p>
+      <w:pPr>
+        <w:rPr>
+          <w:rFonts w:asciiTheme="majorHAnsi" w:hAnsiTheme="majorHAnsi" w:cstheme="majorHAnsi"/>
+        </w:rPr>
+      </w:pPr>
+      <w:r>
+        <w:rPr>
+          <w:rFonts w:asciiTheme="majorHAnsi" w:hAnsiTheme="majorHAnsi" w:cstheme="majorHAnsi"/>
+          <w:b/>
+          <w:bCs/>
+        </w:rPr>
+        <w:t>RE_:</w:t>
+      </w:r>
+      <w:r>
+        <w:rPr>
+          <w:rFonts w:asciiTheme="majorHAnsi" w:hAnsiTheme="majorHAnsi" w:cstheme="majorHAnsi"/>
+          <w:b/>
+          <w:bCs/>
+        </w:rPr>
+        <w:t xml:space="preserve"> </w:t>
+      </w:r>
+      <w:r>
+        <w:rPr>
+          <w:rFonts w:asciiTheme="majorHAnsi" w:hAnsiTheme="majorHAnsi" w:cstheme="majorHAnsi"/>
+        </w:rPr>
+        <w:t>Repository table, contains static information around models and definitions.</w:t>
+      </w:r>
+    </w:p>
     <w:sectPr>
       <w:pgSz w:w="12240" w:h="15840"/>
       <w:pgMar w:top="1440" w:right="1440" w:bottom="1440" w:left="1440" w:header="720" w:footer="720" w:gutter="0"/>

</xml_diff>